<commit_message>
update gpa, add extended resume
</commit_message>
<xml_diff>
--- a/Jake Gresh Resume CS.docx
+++ b/Jake Gresh Resume CS.docx
@@ -1,6 +1,6 @@
 
 <file path=word/document.xml><?xml version="1.0" encoding="utf-8"?>
-<w:document xmlns:wpc="http://schemas.microsoft.com/office/word/2010/wordprocessingCanvas" xmlns:cx="http://schemas.microsoft.com/office/drawing/2014/chartex" xmlns:cx1="http://schemas.microsoft.com/office/drawing/2015/9/8/chartex" xmlns:cx2="http://schemas.microsoft.com/office/drawing/2015/10/21/chartex" xmlns:cx3="http://schemas.microsoft.com/office/drawing/2016/5/9/chartex" xmlns:cx4="http://schemas.microsoft.com/office/drawing/2016/5/10/chartex" xmlns:cx5="http://schemas.microsoft.com/office/drawing/2016/5/11/chartex" xmlns:cx6="http://schemas.microsoft.com/office/drawing/2016/5/12/chartex" xmlns:cx7="http://schemas.microsoft.com/office/drawing/2016/5/13/chartex" xmlns:cx8="http://schemas.microsoft.com/office/drawing/2016/5/14/chartex" xmlns:mc="http://schemas.openxmlformats.org/markup-compatibility/2006" xmlns:aink="http://schemas.microsoft.com/office/drawing/2016/ink" xmlns:am3d="http://schemas.microsoft.com/office/drawing/2017/model3d" xmlns:o="urn:schemas-microsoft-com:office:office" xmlns:oel="http://schemas.microsoft.com/office/2019/extlst" xmlns:r="http://schemas.openxmlformats.org/officeDocument/2006/relationships" xmlns:m="http://schemas.openxmlformats.org/officeDocument/2006/math" xmlns:v="urn:schemas-microsoft-com:vml" xmlns:wp14="http://schemas.microsoft.com/office/word/2010/wordprocessingDrawing" xmlns:wp="http://schemas.openxmlformats.org/drawingml/2006/wordprocessingDrawing" xmlns:w10="urn:schemas-microsoft-com:office:word" xmlns:w="http://schemas.openxmlformats.org/wordprocessingml/2006/main" xmlns:w14="http://schemas.microsoft.com/office/word/2010/wordml" xmlns:w15="http://schemas.microsoft.com/office/word/2012/wordml" xmlns:w16cex="http://schemas.microsoft.com/office/word/2018/wordml/cex" xmlns:w16cid="http://schemas.microsoft.com/office/word/2016/wordml/cid" xmlns:w16="http://schemas.microsoft.com/office/word/2018/wordml" xmlns:w16sdtdh="http://schemas.microsoft.com/office/word/2020/wordml/sdtdatahash" xmlns:w16se="http://schemas.microsoft.com/office/word/2015/wordml/symex" xmlns:wpg="http://schemas.microsoft.com/office/word/2010/wordprocessingGroup" xmlns:wpi="http://schemas.microsoft.com/office/word/2010/wordprocessingInk" xmlns:wne="http://schemas.microsoft.com/office/word/2006/wordml" xmlns:wps="http://schemas.microsoft.com/office/word/2010/wordprocessingShape" mc:Ignorable="w14 w15 w16se w16cid w16 w16cex w16sdtdh wp14">
+<w:document xmlns:wpc="http://schemas.microsoft.com/office/word/2010/wordprocessingCanvas" xmlns:cx="http://schemas.microsoft.com/office/drawing/2014/chartex" xmlns:cx1="http://schemas.microsoft.com/office/drawing/2015/9/8/chartex" xmlns:cx2="http://schemas.microsoft.com/office/drawing/2015/10/21/chartex" xmlns:cx3="http://schemas.microsoft.com/office/drawing/2016/5/9/chartex" xmlns:cx4="http://schemas.microsoft.com/office/drawing/2016/5/10/chartex" xmlns:cx5="http://schemas.microsoft.com/office/drawing/2016/5/11/chartex" xmlns:cx6="http://schemas.microsoft.com/office/drawing/2016/5/12/chartex" xmlns:cx7="http://schemas.microsoft.com/office/drawing/2016/5/13/chartex" xmlns:cx8="http://schemas.microsoft.com/office/drawing/2016/5/14/chartex" xmlns:mc="http://schemas.openxmlformats.org/markup-compatibility/2006" xmlns:aink="http://schemas.microsoft.com/office/drawing/2016/ink" xmlns:am3d="http://schemas.microsoft.com/office/drawing/2017/model3d" xmlns:o="urn:schemas-microsoft-com:office:office" xmlns:oel="http://schemas.microsoft.com/office/2019/extlst" xmlns:r="http://schemas.openxmlformats.org/officeDocument/2006/relationships" xmlns:m="http://schemas.openxmlformats.org/officeDocument/2006/math" xmlns:v="urn:schemas-microsoft-com:vml" xmlns:wp14="http://schemas.microsoft.com/office/word/2010/wordprocessingDrawing" xmlns:wp="http://schemas.openxmlformats.org/drawingml/2006/wordprocessingDrawing" xmlns:w10="urn:schemas-microsoft-com:office:word" xmlns:w="http://schemas.openxmlformats.org/wordprocessingml/2006/main" xmlns:w14="http://schemas.microsoft.com/office/word/2010/wordml" xmlns:w15="http://schemas.microsoft.com/office/word/2012/wordml" xmlns:w16cex="http://schemas.microsoft.com/office/word/2018/wordml/cex" xmlns:w16cid="http://schemas.microsoft.com/office/word/2016/wordml/cid" xmlns:w16="http://schemas.microsoft.com/office/word/2018/wordml" xmlns:w16du="http://schemas.microsoft.com/office/word/2023/wordml/word16du" xmlns:w16sdtdh="http://schemas.microsoft.com/office/word/2020/wordml/sdtdatahash" xmlns:w16sdtfl="http://schemas.microsoft.com/office/word/2024/wordml/sdtformatlock" xmlns:w16se="http://schemas.microsoft.com/office/word/2015/wordml/symex" xmlns:wpg="http://schemas.microsoft.com/office/word/2010/wordprocessingGroup" xmlns:wpi="http://schemas.microsoft.com/office/word/2010/wordprocessingInk" xmlns:wne="http://schemas.microsoft.com/office/word/2006/wordml" xmlns:wps="http://schemas.microsoft.com/office/word/2010/wordprocessingShape" mc:Ignorable="w14 w15 w16se w16cid w16 w16cex w16sdtdh w16sdtfl w16du wp14">
   <w:body>
     <w:p>
       <w:pPr>
@@ -268,7 +268,7 @@
               </wp:anchor>
             </w:drawing>
           </mc:Choice>
-          <mc:Fallback xmlns:w16du="http://schemas.microsoft.com/office/word/2023/wordml/word16du">
+          <mc:Fallback>
             <w:pict>
               <v:shapetype w14:anchorId="123C9C42" id="_x0000_t32" coordsize="21600,21600" o:spt="32" o:oned="t" path="m,l21600,21600e" filled="f">
                 <v:path arrowok="t" fillok="f" o:connecttype="none"/>
@@ -423,7 +423,7 @@
               </wp:anchor>
             </w:drawing>
           </mc:Choice>
-          <mc:Fallback xmlns:w16du="http://schemas.microsoft.com/office/word/2023/wordml/word16du">
+          <mc:Fallback>
             <w:pict>
               <v:shape w14:anchorId="316074CE" id="Straight Arrow Connector 5" o:spid="_x0000_s1026" type="#_x0000_t32" style="position:absolute;margin-left:.15pt;margin-top:12.85pt;width:550.6pt;height:1pt;z-index:251659264;visibility:visible;mso-wrap-style:square;mso-wrap-distance-left:9pt;mso-wrap-distance-top:0;mso-wrap-distance-right:9pt;mso-wrap-distance-bottom:0;mso-position-horizontal:absolute;mso-position-horizontal-relative:text;mso-position-vertical:absolute;mso-position-vertical-relative:text" o:gfxdata="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" strokecolor="black [3200]">
                 <v:stroke startarrowwidth="narrow" startarrowlength="short" endarrowwidth="narrow" endarrowlength="short" joinstyle="miter"/>
@@ -542,15 +542,15 @@
           <w:sz w:val="21"/>
           <w:szCs w:val="21"/>
         </w:rPr>
-        <w:t>8</w:t>
-      </w:r>
-      <w:r>
-        <w:rPr>
-          <w:color w:val="000000"/>
-          <w:sz w:val="21"/>
-          <w:szCs w:val="21"/>
-        </w:rPr>
-        <w:t>5 GPA</w:t>
+        <w:t>90</w:t>
+      </w:r>
+      <w:r>
+        <w:rPr>
+          <w:color w:val="000000"/>
+          <w:sz w:val="21"/>
+          <w:szCs w:val="21"/>
+        </w:rPr>
+        <w:t xml:space="preserve"> GPA</w:t>
       </w:r>
     </w:p>
     <w:p>
@@ -782,7 +782,7 @@
               </wp:anchor>
             </w:drawing>
           </mc:Choice>
-          <mc:Fallback xmlns:w16du="http://schemas.microsoft.com/office/word/2023/wordml/word16du">
+          <mc:Fallback>
             <w:pict>
               <v:shape w14:anchorId="5F408201" id="Straight Arrow Connector 7" o:spid="_x0000_s1026" type="#_x0000_t32" style="position:absolute;margin-left:0;margin-top:13pt;width:550.6pt;height:1pt;z-index:251662336;visibility:visible;mso-wrap-style:square;mso-wrap-distance-left:9pt;mso-wrap-distance-top:0;mso-wrap-distance-right:9pt;mso-wrap-distance-bottom:0;mso-position-horizontal:absolute;mso-position-horizontal-relative:text;mso-position-vertical:absolute;mso-position-vertical-relative:text" o:gfxdata="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" strokecolor="black [3200]">
                 <v:stroke startarrowwidth="narrow" startarrowlength="short" endarrowwidth="narrow" endarrowlength="short" joinstyle="miter"/>
@@ -1236,7 +1236,7 @@
               </wp:anchor>
             </w:drawing>
           </mc:Choice>
-          <mc:Fallback xmlns:w16du="http://schemas.microsoft.com/office/word/2023/wordml/word16du">
+          <mc:Fallback>
             <w:pict>
               <v:shape w14:anchorId="0021DA4C" id="Straight Arrow Connector 3" o:spid="_x0000_s1026" type="#_x0000_t32" style="position:absolute;margin-left:0;margin-top:0;width:550.6pt;height:1pt;z-index:251663360;visibility:visible;mso-wrap-style:square;mso-wrap-distance-left:9pt;mso-wrap-distance-top:0;mso-wrap-distance-right:9pt;mso-wrap-distance-bottom:0;mso-position-horizontal:absolute;mso-position-horizontal-relative:text;mso-position-vertical:absolute;mso-position-vertical-relative:text" o:gfxdata="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" strokecolor="black [3200]">
                 <v:stroke startarrowwidth="narrow" startarrowlength="short" endarrowwidth="narrow" endarrowlength="short" joinstyle="miter"/>
@@ -1958,7 +1958,7 @@
               </wp:anchor>
             </w:drawing>
           </mc:Choice>
-          <mc:Fallback xmlns:w16du="http://schemas.microsoft.com/office/word/2023/wordml/word16du">
+          <mc:Fallback>
             <w:pict>
               <v:shape w14:anchorId="1AC29BB4" id="Straight Arrow Connector 1691040780" o:spid="_x0000_s1026" type="#_x0000_t32" style="position:absolute;margin-left:0;margin-top:12.8pt;width:550.6pt;height:1pt;z-index:251670528;visibility:visible;mso-wrap-style:square;mso-wrap-distance-left:9pt;mso-wrap-distance-top:0;mso-wrap-distance-right:9pt;mso-wrap-distance-bottom:0;mso-position-horizontal:absolute;mso-position-horizontal-relative:margin;mso-position-vertical:absolute;mso-position-vertical-relative:text" o:gfxdata="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" strokecolor="black [3200]">
                 <v:stroke startarrowwidth="narrow" startarrowlength="short" endarrowwidth="narrow" endarrowlength="short" joinstyle="miter"/>
@@ -2859,7 +2859,7 @@
 </file>
 
 <file path=word/numbering.xml><?xml version="1.0" encoding="utf-8"?>
-<w:numbering xmlns:wpc="http://schemas.microsoft.com/office/word/2010/wordprocessingCanvas" xmlns:cx="http://schemas.microsoft.com/office/drawing/2014/chartex" xmlns:cx1="http://schemas.microsoft.com/office/drawing/2015/9/8/chartex" xmlns:cx2="http://schemas.microsoft.com/office/drawing/2015/10/21/chartex" xmlns:cx3="http://schemas.microsoft.com/office/drawing/2016/5/9/chartex" xmlns:cx4="http://schemas.microsoft.com/office/drawing/2016/5/10/chartex" xmlns:cx5="http://schemas.microsoft.com/office/drawing/2016/5/11/chartex" xmlns:cx6="http://schemas.microsoft.com/office/drawing/2016/5/12/chartex" xmlns:cx7="http://schemas.microsoft.com/office/drawing/2016/5/13/chartex" xmlns:cx8="http://schemas.microsoft.com/office/drawing/2016/5/14/chartex" xmlns:mc="http://schemas.openxmlformats.org/markup-compatibility/2006" xmlns:aink="http://schemas.microsoft.com/office/drawing/2016/ink" xmlns:am3d="http://schemas.microsoft.com/office/drawing/2017/model3d" xmlns:o="urn:schemas-microsoft-com:office:office" xmlns:oel="http://schemas.microsoft.com/office/2019/extlst" xmlns:r="http://schemas.openxmlformats.org/officeDocument/2006/relationships" xmlns:m="http://schemas.openxmlformats.org/officeDocument/2006/math" xmlns:v="urn:schemas-microsoft-com:vml" xmlns:wp14="http://schemas.microsoft.com/office/word/2010/wordprocessingDrawing" xmlns:wp="http://schemas.openxmlformats.org/drawingml/2006/wordprocessingDrawing" xmlns:w10="urn:schemas-microsoft-com:office:word" xmlns:w="http://schemas.openxmlformats.org/wordprocessingml/2006/main" xmlns:w14="http://schemas.microsoft.com/office/word/2010/wordml" xmlns:w15="http://schemas.microsoft.com/office/word/2012/wordml" xmlns:w16cex="http://schemas.microsoft.com/office/word/2018/wordml/cex" xmlns:w16cid="http://schemas.microsoft.com/office/word/2016/wordml/cid" xmlns:w16="http://schemas.microsoft.com/office/word/2018/wordml" xmlns:w16sdtdh="http://schemas.microsoft.com/office/word/2020/wordml/sdtdatahash" xmlns:w16se="http://schemas.microsoft.com/office/word/2015/wordml/symex" xmlns:wpg="http://schemas.microsoft.com/office/word/2010/wordprocessingGroup" xmlns:wpi="http://schemas.microsoft.com/office/word/2010/wordprocessingInk" xmlns:wne="http://schemas.microsoft.com/office/word/2006/wordml" xmlns:wps="http://schemas.microsoft.com/office/word/2010/wordprocessingShape" mc:Ignorable="w14 w15 w16se w16cid w16 w16cex w16sdtdh wp14">
+<w:numbering xmlns:wpc="http://schemas.microsoft.com/office/word/2010/wordprocessingCanvas" xmlns:cx="http://schemas.microsoft.com/office/drawing/2014/chartex" xmlns:cx1="http://schemas.microsoft.com/office/drawing/2015/9/8/chartex" xmlns:cx2="http://schemas.microsoft.com/office/drawing/2015/10/21/chartex" xmlns:cx3="http://schemas.microsoft.com/office/drawing/2016/5/9/chartex" xmlns:cx4="http://schemas.microsoft.com/office/drawing/2016/5/10/chartex" xmlns:cx5="http://schemas.microsoft.com/office/drawing/2016/5/11/chartex" xmlns:cx6="http://schemas.microsoft.com/office/drawing/2016/5/12/chartex" xmlns:cx7="http://schemas.microsoft.com/office/drawing/2016/5/13/chartex" xmlns:cx8="http://schemas.microsoft.com/office/drawing/2016/5/14/chartex" xmlns:mc="http://schemas.openxmlformats.org/markup-compatibility/2006" xmlns:aink="http://schemas.microsoft.com/office/drawing/2016/ink" xmlns:am3d="http://schemas.microsoft.com/office/drawing/2017/model3d" xmlns:o="urn:schemas-microsoft-com:office:office" xmlns:oel="http://schemas.microsoft.com/office/2019/extlst" xmlns:r="http://schemas.openxmlformats.org/officeDocument/2006/relationships" xmlns:m="http://schemas.openxmlformats.org/officeDocument/2006/math" xmlns:v="urn:schemas-microsoft-com:vml" xmlns:wp14="http://schemas.microsoft.com/office/word/2010/wordprocessingDrawing" xmlns:wp="http://schemas.openxmlformats.org/drawingml/2006/wordprocessingDrawing" xmlns:w10="urn:schemas-microsoft-com:office:word" xmlns:w="http://schemas.openxmlformats.org/wordprocessingml/2006/main" xmlns:w14="http://schemas.microsoft.com/office/word/2010/wordml" xmlns:w15="http://schemas.microsoft.com/office/word/2012/wordml" xmlns:w16cex="http://schemas.microsoft.com/office/word/2018/wordml/cex" xmlns:w16cid="http://schemas.microsoft.com/office/word/2016/wordml/cid" xmlns:w16="http://schemas.microsoft.com/office/word/2018/wordml" xmlns:w16du="http://schemas.microsoft.com/office/word/2023/wordml/word16du" xmlns:w16sdtdh="http://schemas.microsoft.com/office/word/2020/wordml/sdtdatahash" xmlns:w16sdtfl="http://schemas.microsoft.com/office/word/2024/wordml/sdtformatlock" xmlns:w16se="http://schemas.microsoft.com/office/word/2015/wordml/symex" xmlns:wpg="http://schemas.microsoft.com/office/word/2010/wordprocessingGroup" xmlns:wpi="http://schemas.microsoft.com/office/word/2010/wordprocessingInk" xmlns:wne="http://schemas.microsoft.com/office/word/2006/wordml" xmlns:wps="http://schemas.microsoft.com/office/word/2010/wordprocessingShape" mc:Ignorable="w14 w15 w16se w16cid w16 w16cex w16sdtdh w16sdtfl w16du wp14">
   <w:abstractNum w:abstractNumId="0" w15:restartNumberingAfterBreak="0">
     <w:nsid w:val="00000003"/>
     <w:multiLevelType w:val="hybridMultilevel"/>
@@ -5721,7 +5721,7 @@
 </file>
 
 <file path=word/styles.xml><?xml version="1.0" encoding="utf-8"?>
-<w:styles xmlns:mc="http://schemas.openxmlformats.org/markup-compatibility/2006" xmlns:r="http://schemas.openxmlformats.org/officeDocument/2006/relationships" xmlns:w="http://schemas.openxmlformats.org/wordprocessingml/2006/main" xmlns:w14="http://schemas.microsoft.com/office/word/2010/wordml" xmlns:w15="http://schemas.microsoft.com/office/word/2012/wordml" xmlns:w16cex="http://schemas.microsoft.com/office/word/2018/wordml/cex" xmlns:w16cid="http://schemas.microsoft.com/office/word/2016/wordml/cid" xmlns:w16="http://schemas.microsoft.com/office/word/2018/wordml" xmlns:w16sdtdh="http://schemas.microsoft.com/office/word/2020/wordml/sdtdatahash" xmlns:w16se="http://schemas.microsoft.com/office/word/2015/wordml/symex" mc:Ignorable="w14 w15 w16se w16cid w16 w16cex w16sdtdh">
+<w:styles xmlns:mc="http://schemas.openxmlformats.org/markup-compatibility/2006" xmlns:r="http://schemas.openxmlformats.org/officeDocument/2006/relationships" xmlns:w="http://schemas.openxmlformats.org/wordprocessingml/2006/main" xmlns:w14="http://schemas.microsoft.com/office/word/2010/wordml" xmlns:w15="http://schemas.microsoft.com/office/word/2012/wordml" xmlns:w16cex="http://schemas.microsoft.com/office/word/2018/wordml/cex" xmlns:w16cid="http://schemas.microsoft.com/office/word/2016/wordml/cid" xmlns:w16="http://schemas.microsoft.com/office/word/2018/wordml" xmlns:w16du="http://schemas.microsoft.com/office/word/2023/wordml/word16du" xmlns:w16sdtdh="http://schemas.microsoft.com/office/word/2020/wordml/sdtdatahash" xmlns:w16sdtfl="http://schemas.microsoft.com/office/word/2024/wordml/sdtformatlock" xmlns:w16se="http://schemas.microsoft.com/office/word/2015/wordml/symex" mc:Ignorable="w14 w15 w16se w16cid w16 w16cex w16sdtdh w16sdtfl w16du">
   <w:docDefaults>
     <w:rPrDefault>
       <w:rPr>
@@ -6692,27 +6692,6 @@
 </file>
 
 <file path=customXml/item1.xml><?xml version="1.0" encoding="utf-8"?>
-<p:properties xmlns:p="http://schemas.microsoft.com/office/2006/metadata/properties" xmlns:xsi="http://www.w3.org/2001/XMLSchema-instance" xmlns:pc="http://schemas.microsoft.com/office/infopath/2007/PartnerControls">
-  <documentManagement>
-    <_activity xmlns="ad754512-9d07-4676-a9a2-9e3a0443df3c" xsi:nil="true"/>
-  </documentManagement>
-</p:properties>
-</file>
-
-<file path=customXml/item2.xml><?xml version="1.0" encoding="utf-8"?>
-<?mso-contentType ?>
-<FormTemplates xmlns="http://schemas.microsoft.com/sharepoint/v3/contenttype/forms">
-  <Display>DocumentLibraryForm</Display>
-  <Edit>DocumentLibraryForm</Edit>
-  <New>DocumentLibraryForm</New>
-</FormTemplates>
-</file>
-
-<file path=customXml/item3.xml><?xml version="1.0" encoding="utf-8"?>
-<b:Sources xmlns:b="http://schemas.openxmlformats.org/officeDocument/2006/bibliography" xmlns="http://schemas.openxmlformats.org/officeDocument/2006/bibliography" SelectedStyle="\APASixthEditionOfficeOnline.xsl" StyleName="APA" Version="6"/>
-</file>
-
-<file path=customXml/item4.xml><?xml version="1.0" encoding="utf-8"?>
 <ct:contentTypeSchema xmlns:ct="http://schemas.microsoft.com/office/2006/metadata/contentType" xmlns:ma="http://schemas.microsoft.com/office/2006/metadata/properties/metaAttributes" ct:_="" ma:_="" ma:contentTypeName="Document" ma:contentTypeID="0x010100E15312998AEB314D83A0B6D24346BEC1" ma:contentTypeVersion="17" ma:contentTypeDescription="Create a new document." ma:contentTypeScope="" ma:versionID="58558de6e7480c9a16b007cd73f05e39">
   <xsd:schema xmlns:xsd="http://www.w3.org/2001/XMLSchema" xmlns:xs="http://www.w3.org/2001/XMLSchema" xmlns:p="http://schemas.microsoft.com/office/2006/metadata/properties" xmlns:ns3="ad754512-9d07-4676-a9a2-9e3a0443df3c" xmlns:ns4="eb430c27-938e-49af-9a73-749ed7ec16c0" targetNamespace="http://schemas.microsoft.com/office/2006/metadata/properties" ma:root="true" ma:fieldsID="ed6f4a14b8dd4a788270802bdefc323b" ns3:_="" ns4:_="">
     <xsd:import namespace="ad754512-9d07-4676-a9a2-9e3a0443df3c"/>
@@ -6959,33 +6938,28 @@
 </ct:contentTypeSchema>
 </file>
 
-<file path=customXml/itemProps1.xml><?xml version="1.0" encoding="utf-8"?>
-<ds:datastoreItem xmlns:ds="http://schemas.openxmlformats.org/officeDocument/2006/customXml" ds:itemID="{B37C6474-0BB6-45CE-AA40-068216BF506D}">
-  <ds:schemaRefs>
-    <ds:schemaRef ds:uri="http://schemas.microsoft.com/office/2006/metadata/properties"/>
-    <ds:schemaRef ds:uri="http://schemas.microsoft.com/office/infopath/2007/PartnerControls"/>
-    <ds:schemaRef ds:uri="ad754512-9d07-4676-a9a2-9e3a0443df3c"/>
-  </ds:schemaRefs>
-</ds:datastoreItem>
+<file path=customXml/item2.xml><?xml version="1.0" encoding="utf-8"?>
+<b:Sources xmlns:b="http://schemas.openxmlformats.org/officeDocument/2006/bibliography" xmlns="http://schemas.openxmlformats.org/officeDocument/2006/bibliography" SelectedStyle="\APASixthEditionOfficeOnline.xsl" StyleName="APA" Version="6"/>
 </file>
 
-<file path=customXml/itemProps2.xml><?xml version="1.0" encoding="utf-8"?>
-<ds:datastoreItem xmlns:ds="http://schemas.openxmlformats.org/officeDocument/2006/customXml" ds:itemID="{CD68D7DF-5BFD-412A-89AA-EAE15C59D201}">
-  <ds:schemaRefs>
-    <ds:schemaRef ds:uri="http://schemas.microsoft.com/sharepoint/v3/contenttype/forms"/>
-  </ds:schemaRefs>
-</ds:datastoreItem>
+<file path=customXml/item3.xml><?xml version="1.0" encoding="utf-8"?>
+<?mso-contentType ?>
+<FormTemplates xmlns="http://schemas.microsoft.com/sharepoint/v3/contenttype/forms">
+  <Display>DocumentLibraryForm</Display>
+  <Edit>DocumentLibraryForm</Edit>
+  <New>DocumentLibraryForm</New>
+</FormTemplates>
 </file>
 
-<file path=customXml/itemProps3.xml><?xml version="1.0" encoding="utf-8"?>
-<ds:datastoreItem xmlns:ds="http://schemas.openxmlformats.org/officeDocument/2006/customXml" ds:itemID="{990C1297-DA8C-4B0D-87DC-0D0CA81391BD}">
-  <ds:schemaRefs>
-    <ds:schemaRef ds:uri="http://schemas.openxmlformats.org/officeDocument/2006/bibliography"/>
-  </ds:schemaRefs>
-</ds:datastoreItem>
+<file path=customXml/item4.xml><?xml version="1.0" encoding="utf-8"?>
+<p:properties xmlns:p="http://schemas.microsoft.com/office/2006/metadata/properties" xmlns:xsi="http://www.w3.org/2001/XMLSchema-instance" xmlns:pc="http://schemas.microsoft.com/office/infopath/2007/PartnerControls">
+  <documentManagement>
+    <_activity xmlns="ad754512-9d07-4676-a9a2-9e3a0443df3c" xsi:nil="true"/>
+  </documentManagement>
+</p:properties>
 </file>
 
-<file path=customXml/itemProps4.xml><?xml version="1.0" encoding="utf-8"?>
+<file path=customXml/itemProps1.xml><?xml version="1.0" encoding="utf-8"?>
 <ds:datastoreItem xmlns:ds="http://schemas.openxmlformats.org/officeDocument/2006/customXml" ds:itemID="{F8B9C990-FD37-471F-99DE-C296F929935D}">
   <ds:schemaRefs>
     <ds:schemaRef ds:uri="http://schemas.microsoft.com/office/2006/metadata/contentType"/>
@@ -7002,4 +6976,30 @@
     <ds:schemaRef ds:uri="http://schemas.microsoft.com/internal/obd"/>
   </ds:schemaRefs>
 </ds:datastoreItem>
+</file>
+
+<file path=customXml/itemProps2.xml><?xml version="1.0" encoding="utf-8"?>
+<ds:datastoreItem xmlns:ds="http://schemas.openxmlformats.org/officeDocument/2006/customXml" ds:itemID="{990C1297-DA8C-4B0D-87DC-0D0CA81391BD}">
+  <ds:schemaRefs>
+    <ds:schemaRef ds:uri="http://schemas.openxmlformats.org/officeDocument/2006/bibliography"/>
+  </ds:schemaRefs>
+</ds:datastoreItem>
+</file>
+
+<file path=customXml/itemProps3.xml><?xml version="1.0" encoding="utf-8"?>
+<ds:datastoreItem xmlns:ds="http://schemas.openxmlformats.org/officeDocument/2006/customXml" ds:itemID="{CD68D7DF-5BFD-412A-89AA-EAE15C59D201}">
+  <ds:schemaRefs>
+    <ds:schemaRef ds:uri="http://schemas.microsoft.com/sharepoint/v3/contenttype/forms"/>
+  </ds:schemaRefs>
+</ds:datastoreItem>
+</file>
+
+<file path=customXml/itemProps4.xml><?xml version="1.0" encoding="utf-8"?>
+<ds:datastoreItem xmlns:ds="http://schemas.openxmlformats.org/officeDocument/2006/customXml" ds:itemID="{B37C6474-0BB6-45CE-AA40-068216BF506D}">
+  <ds:schemaRefs>
+    <ds:schemaRef ds:uri="http://schemas.microsoft.com/office/2006/metadata/properties"/>
+    <ds:schemaRef ds:uri="http://schemas.microsoft.com/office/infopath/2007/PartnerControls"/>
+    <ds:schemaRef ds:uri="ad754512-9d07-4676-a9a2-9e3a0443df3c"/>
+  </ds:schemaRefs>
+</ds:datastoreItem>
 </file>
</xml_diff>

<commit_message>
new skills/experience/projects, degree completed
</commit_message>
<xml_diff>
--- a/Jake Gresh Resume CS.docx
+++ b/Jake Gresh Resume CS.docx
@@ -303,23 +303,31 @@
           <w:sz w:val="21"/>
           <w:szCs w:val="21"/>
         </w:rPr>
-        <w:t xml:space="preserve">Computer Science Senior, experienced </w:t>
-      </w:r>
-      <w:r>
-        <w:rPr>
-          <w:color w:val="000000"/>
-          <w:sz w:val="21"/>
-          <w:szCs w:val="21"/>
-        </w:rPr>
-        <w:t>in</w:t>
-      </w:r>
-      <w:r>
-        <w:rPr>
-          <w:color w:val="000000"/>
-          <w:sz w:val="21"/>
-          <w:szCs w:val="21"/>
-        </w:rPr>
-        <w:t xml:space="preserve"> object-oriented programming and full-stack development</w:t>
+        <w:t xml:space="preserve">Computer Science </w:t>
+      </w:r>
+      <w:r>
+        <w:rPr>
+          <w:color w:val="000000"/>
+          <w:sz w:val="21"/>
+          <w:szCs w:val="21"/>
+        </w:rPr>
+        <w:t>graduate</w:t>
+      </w:r>
+      <w:r>
+        <w:rPr>
+          <w:color w:val="000000"/>
+          <w:sz w:val="21"/>
+          <w:szCs w:val="21"/>
+        </w:rPr>
+        <w:t xml:space="preserve">, experienced </w:t>
+      </w:r>
+      <w:r>
+        <w:rPr>
+          <w:color w:val="000000"/>
+          <w:sz w:val="21"/>
+          <w:szCs w:val="21"/>
+        </w:rPr>
+        <w:t>with object-oriented programming and full-stack development</w:t>
       </w:r>
       <w:r>
         <w:rPr>
@@ -388,7 +396,7 @@
         <mc:AlternateContent>
           <mc:Choice Requires="wps">
             <w:drawing>
-              <wp:anchor distT="0" distB="0" distL="114300" distR="114300" simplePos="0" relativeHeight="251659264" behindDoc="0" locked="0" layoutInCell="1" hidden="0" allowOverlap="1" wp14:anchorId="0B9C4D3A" wp14:editId="7151FC10">
+              <wp:anchor distT="0" distB="0" distL="114300" distR="114300" simplePos="0" relativeHeight="251659264" behindDoc="0" locked="0" layoutInCell="1" hidden="0" allowOverlap="1" wp14:anchorId="0B9C4D3A" wp14:editId="097EA452">
                 <wp:simplePos x="0" y="0"/>
                 <wp:positionH relativeFrom="column">
                   <wp:posOffset>1626</wp:posOffset>
@@ -433,7 +441,11 @@
           </mc:Choice>
           <mc:Fallback>
             <w:pict>
-              <v:shape w14:anchorId="316074CE" id="Straight Arrow Connector 5" o:spid="_x0000_s1026" type="#_x0000_t32" style="position:absolute;margin-left:.15pt;margin-top:12.85pt;width:550.6pt;height:1pt;z-index:251659264;visibility:visible;mso-wrap-style:square;mso-wrap-distance-left:9pt;mso-wrap-distance-top:0;mso-wrap-distance-right:9pt;mso-wrap-distance-bottom:0;mso-position-horizontal:absolute;mso-position-horizontal-relative:text;mso-position-vertical:absolute;mso-position-vertical-relative:text" o:gfxdata="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" strokecolor="black [3200]">
+              <v:shapetype w14:anchorId="1E53A396" id="_x0000_t32" coordsize="21600,21600" o:spt="32" o:oned="t" path="m,l21600,21600e" filled="f">
+                <v:path arrowok="t" fillok="f" o:connecttype="none"/>
+                <o:lock v:ext="edit" shapetype="t"/>
+              </v:shapetype>
+              <v:shape id="Straight Arrow Connector 5" o:spid="_x0000_s1026" type="#_x0000_t32" style="position:absolute;margin-left:.15pt;margin-top:12.85pt;width:550.6pt;height:1pt;z-index:251659264;visibility:visible;mso-wrap-style:square;mso-wrap-distance-left:9pt;mso-wrap-distance-top:0;mso-wrap-distance-right:9pt;mso-wrap-distance-bottom:0;mso-position-horizontal:absolute;mso-position-horizontal-relative:text;mso-position-vertical:absolute;mso-position-vertical-relative:text" o:gfxdata="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" strokecolor="black [3200]">
                 <v:stroke startarrowwidth="narrow" startarrowlength="short" endarrowwidth="narrow" endarrowlength="short" joinstyle="miter"/>
               </v:shape>
             </w:pict>
@@ -500,7 +512,7 @@
           <w:szCs w:val="21"/>
         </w:rPr>
         <w:tab/>
-        <w:t>Expected May 202</w:t>
+        <w:t>May 202</w:t>
       </w:r>
       <w:r>
         <w:rPr>
@@ -550,7 +562,15 @@
           <w:sz w:val="21"/>
           <w:szCs w:val="21"/>
         </w:rPr>
-        <w:t>90</w:t>
+        <w:t>9</w:t>
+      </w:r>
+      <w:r>
+        <w:rPr>
+          <w:color w:val="000000"/>
+          <w:sz w:val="21"/>
+          <w:szCs w:val="21"/>
+        </w:rPr>
+        <w:t>3</w:t>
       </w:r>
       <w:r>
         <w:rPr>
@@ -642,8 +662,18 @@
           <w:sz w:val="21"/>
           <w:szCs w:val="21"/>
         </w:rPr>
-        <w:t>, Cybersec</w:t>
-      </w:r>
+        <w:t xml:space="preserve">, </w:t>
+      </w:r>
+      <w:proofErr w:type="spellStart"/>
+      <w:r>
+        <w:rPr>
+          <w:color w:val="000000"/>
+          <w:sz w:val="21"/>
+          <w:szCs w:val="21"/>
+        </w:rPr>
+        <w:t>Cybersec</w:t>
+      </w:r>
+      <w:proofErr w:type="spellEnd"/>
       <w:r>
         <w:rPr>
           <w:color w:val="000000"/>
@@ -887,7 +917,14 @@
           <w:sz w:val="21"/>
           <w:szCs w:val="21"/>
         </w:rPr>
-        <w:t xml:space="preserve"> </w:t>
+        <w:t>, Dart</w:t>
+      </w:r>
+      <w:r>
+        <w:rPr>
+          <w:sz w:val="21"/>
+          <w:szCs w:val="21"/>
+        </w:rPr>
+        <w:t>/Flutter</w:t>
       </w:r>
     </w:p>
     <w:p>
@@ -1020,6 +1057,14 @@
           <w:sz w:val="21"/>
           <w:szCs w:val="21"/>
         </w:rPr>
+        <w:t>/Firebase</w:t>
+      </w:r>
+      <w:r>
+        <w:rPr>
+          <w:color w:val="000000"/>
+          <w:sz w:val="21"/>
+          <w:szCs w:val="21"/>
+        </w:rPr>
         <w:t xml:space="preserve">, </w:t>
       </w:r>
       <w:r>
@@ -1121,6 +1166,14 @@
           <w:sz w:val="21"/>
           <w:szCs w:val="21"/>
         </w:rPr>
+        <w:t xml:space="preserve">Android, iOS, </w:t>
+      </w:r>
+      <w:r>
+        <w:rPr>
+          <w:color w:val="000000"/>
+          <w:sz w:val="21"/>
+          <w:szCs w:val="21"/>
+        </w:rPr>
         <w:t>Microsoft Office</w:t>
       </w:r>
       <w:r>
@@ -1228,6 +1281,66 @@
       </w:pPr>
       <w:r>
         <w:rPr>
+          <w:b/>
+          <w:sz w:val="21"/>
+          <w:szCs w:val="21"/>
+        </w:rPr>
+        <w:t xml:space="preserve">ACTS </w:t>
+      </w:r>
+      <w:r>
+        <w:rPr>
+          <w:b/>
+          <w:sz w:val="21"/>
+          <w:szCs w:val="21"/>
+        </w:rPr>
+        <w:t xml:space="preserve">- </w:t>
+      </w:r>
+      <w:r>
+        <w:rPr>
+          <w:b/>
+          <w:sz w:val="21"/>
+          <w:szCs w:val="21"/>
+        </w:rPr>
+        <w:t>Anthem Cares Through Service</w:t>
+      </w:r>
+      <w:r>
+        <w:rPr>
+          <w:b/>
+          <w:sz w:val="21"/>
+          <w:szCs w:val="21"/>
+        </w:rPr>
+        <w:t xml:space="preserve">, </w:t>
+      </w:r>
+      <w:r>
+        <w:rPr>
+          <w:b/>
+          <w:i/>
+          <w:iCs/>
+          <w:sz w:val="21"/>
+          <w:szCs w:val="21"/>
+        </w:rPr>
+        <w:t>Anthem</w:t>
+      </w:r>
+      <w:r>
+        <w:rPr>
+          <w:b/>
+          <w:i/>
+          <w:iCs/>
+          <w:sz w:val="21"/>
+          <w:szCs w:val="21"/>
+        </w:rPr>
+        <w:t>, AZ</w:t>
+      </w:r>
+      <w:r>
+        <w:rPr>
+          <w:b/>
+          <w:sz w:val="21"/>
+          <w:szCs w:val="21"/>
+        </w:rPr>
+        <w:t xml:space="preserve">:  </w:t>
+      </w:r>
+      <w:r>
+        <w:rPr>
           <w:noProof/>
           <w:sz w:val="21"/>
           <w:szCs w:val="21"/>
@@ -1235,7 +1348,7 @@
         <mc:AlternateContent>
           <mc:Choice Requires="wps">
             <w:drawing>
-              <wp:anchor distT="0" distB="0" distL="114300" distR="114300" simplePos="0" relativeHeight="251663360" behindDoc="0" locked="0" layoutInCell="1" hidden="0" allowOverlap="1" wp14:anchorId="768B7E5F" wp14:editId="4FB7D5D1">
+              <wp:anchor distT="0" distB="0" distL="114300" distR="114300" simplePos="0" relativeHeight="251663360" behindDoc="0" locked="0" layoutInCell="1" hidden="0" allowOverlap="1" wp14:anchorId="768B7E5F" wp14:editId="300D99CD">
                 <wp:simplePos x="0" y="0"/>
                 <wp:positionH relativeFrom="column">
                   <wp:posOffset>1</wp:posOffset>
@@ -1280,7 +1393,7 @@
           </mc:Choice>
           <mc:Fallback>
             <w:pict>
-              <v:shape w14:anchorId="0021DA4C" id="Straight Arrow Connector 3" o:spid="_x0000_s1026" type="#_x0000_t32" style="position:absolute;margin-left:0;margin-top:0;width:550.6pt;height:1pt;z-index:251663360;visibility:visible;mso-wrap-style:square;mso-wrap-distance-left:9pt;mso-wrap-distance-top:0;mso-wrap-distance-right:9pt;mso-wrap-distance-bottom:0;mso-position-horizontal:absolute;mso-position-horizontal-relative:text;mso-position-vertical:absolute;mso-position-vertical-relative:text" o:gfxdata="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" strokecolor="black [3200]">
+              <v:shape w14:anchorId="281E5669" id="Straight Arrow Connector 3" o:spid="_x0000_s1026" type="#_x0000_t32" style="position:absolute;margin-left:0;margin-top:0;width:550.6pt;height:1pt;z-index:251663360;visibility:visible;mso-wrap-style:square;mso-wrap-distance-left:9pt;mso-wrap-distance-top:0;mso-wrap-distance-right:9pt;mso-wrap-distance-bottom:0;mso-position-horizontal:absolute;mso-position-horizontal-relative:text;mso-position-vertical:absolute;mso-position-vertical-relative:text" o:gfxdata="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" strokecolor="black [3200]">
                 <v:stroke startarrowwidth="narrow" startarrowlength="short" endarrowwidth="narrow" endarrowlength="short" joinstyle="miter"/>
               </v:shape>
             </w:pict>
@@ -1293,41 +1406,23 @@
           <w:sz w:val="21"/>
           <w:szCs w:val="21"/>
         </w:rPr>
-        <w:t>T</w:t>
-      </w:r>
-      <w:r>
-        <w:rPr>
-          <w:b/>
-          <w:sz w:val="21"/>
-          <w:szCs w:val="21"/>
-        </w:rPr>
-        <w:t xml:space="preserve">he Nixer, </w:t>
-      </w:r>
-      <w:r>
-        <w:rPr>
-          <w:b/>
-          <w:i/>
-          <w:iCs/>
-          <w:sz w:val="21"/>
-          <w:szCs w:val="21"/>
-        </w:rPr>
-        <w:t>Phoenix, AZ</w:t>
-      </w:r>
-      <w:r>
-        <w:rPr>
-          <w:b/>
-          <w:sz w:val="21"/>
-          <w:szCs w:val="21"/>
-        </w:rPr>
-        <w:t xml:space="preserve">: </w:t>
-      </w:r>
-      <w:r>
-        <w:rPr>
-          <w:b/>
-          <w:sz w:val="21"/>
-          <w:szCs w:val="21"/>
-        </w:rPr>
-        <w:t>Web Developer</w:t>
+        <w:t>Web Develop</w:t>
+      </w:r>
+      <w:r>
+        <w:rPr>
+          <w:b/>
+          <w:sz w:val="21"/>
+          <w:szCs w:val="21"/>
+        </w:rPr>
+        <w:t>ment</w:t>
+      </w:r>
+      <w:r>
+        <w:rPr>
+          <w:b/>
+          <w:sz w:val="21"/>
+          <w:szCs w:val="21"/>
+        </w:rPr>
+        <w:t xml:space="preserve"> Intern</w:t>
       </w:r>
       <w:r>
         <w:rPr>
@@ -1342,7 +1437,35 @@
           <w:sz w:val="21"/>
           <w:szCs w:val="21"/>
         </w:rPr>
-        <w:t>Mar 2023 - Present</w:t>
+        <w:t>Mar</w:t>
+      </w:r>
+      <w:r>
+        <w:rPr>
+          <w:sz w:val="21"/>
+          <w:szCs w:val="21"/>
+        </w:rPr>
+        <w:t xml:space="preserve"> </w:t>
+      </w:r>
+      <w:r>
+        <w:rPr>
+          <w:sz w:val="21"/>
+          <w:szCs w:val="21"/>
+        </w:rPr>
+        <w:t>202</w:t>
+      </w:r>
+      <w:r>
+        <w:rPr>
+          <w:sz w:val="21"/>
+          <w:szCs w:val="21"/>
+        </w:rPr>
+        <w:t>4</w:t>
+      </w:r>
+      <w:r>
+        <w:rPr>
+          <w:sz w:val="21"/>
+          <w:szCs w:val="21"/>
+        </w:rPr>
+        <w:t xml:space="preserve"> - Present</w:t>
       </w:r>
     </w:p>
     <w:p>
@@ -1350,61 +1473,54 @@
         <w:pStyle w:val="ListParagraph"/>
         <w:numPr>
           <w:ilvl w:val="0"/>
-          <w:numId w:val="21"/>
+          <w:numId w:val="25"/>
         </w:numPr>
-        <w:rPr>
-          <w:sz w:val="21"/>
-          <w:szCs w:val="21"/>
-        </w:rPr>
-      </w:pPr>
-      <w:r>
-        <w:rPr>
-          <w:sz w:val="21"/>
-          <w:szCs w:val="21"/>
-        </w:rPr>
-        <w:t>Leverag</w:t>
-      </w:r>
-      <w:r>
-        <w:rPr>
-          <w:sz w:val="21"/>
-          <w:szCs w:val="21"/>
-        </w:rPr>
-        <w:t xml:space="preserve">ed </w:t>
-      </w:r>
-      <w:r>
-        <w:rPr>
-          <w:sz w:val="21"/>
-          <w:szCs w:val="21"/>
-        </w:rPr>
-        <w:t>company's existing systems and coordinat</w:t>
-      </w:r>
-      <w:r>
-        <w:rPr>
-          <w:sz w:val="21"/>
-          <w:szCs w:val="21"/>
-        </w:rPr>
-        <w:t>ed</w:t>
-      </w:r>
-      <w:r>
-        <w:rPr>
-          <w:sz w:val="21"/>
-          <w:szCs w:val="21"/>
-        </w:rPr>
-        <w:t xml:space="preserve"> with new ownership to overhaul site that has since been visited over </w:t>
-      </w:r>
-      <w:r>
-        <w:rPr>
-          <w:sz w:val="21"/>
-          <w:szCs w:val="21"/>
-        </w:rPr>
-        <w:t>10</w:t>
-      </w:r>
-      <w:r>
-        <w:rPr>
-          <w:sz w:val="21"/>
-          <w:szCs w:val="21"/>
-        </w:rPr>
-        <w:t>,000 times</w:t>
+        <w:tabs>
+          <w:tab w:val="right" w:pos="10800"/>
+        </w:tabs>
+        <w:ind w:right="90"/>
+        <w:rPr>
+          <w:b/>
+          <w:sz w:val="21"/>
+          <w:szCs w:val="21"/>
+        </w:rPr>
+      </w:pPr>
+      <w:r>
+        <w:rPr>
+          <w:sz w:val="21"/>
+          <w:szCs w:val="21"/>
+        </w:rPr>
+        <w:t xml:space="preserve">Migrated </w:t>
+      </w:r>
+      <w:r>
+        <w:rPr>
+          <w:sz w:val="21"/>
+          <w:szCs w:val="21"/>
+        </w:rPr>
+        <w:t xml:space="preserve">and redesigned </w:t>
+      </w:r>
+      <w:r>
+        <w:rPr>
+          <w:sz w:val="21"/>
+          <w:szCs w:val="21"/>
+        </w:rPr>
+        <w:t xml:space="preserve">customized site for nonprofit with 1,000+ volunteers to </w:t>
+      </w:r>
+      <w:r>
+        <w:rPr>
+          <w:b/>
+          <w:bCs/>
+          <w:sz w:val="21"/>
+          <w:szCs w:val="21"/>
+        </w:rPr>
+        <w:t>Oracle Cloud</w:t>
+      </w:r>
+      <w:r>
+        <w:rPr>
+          <w:sz w:val="21"/>
+          <w:szCs w:val="21"/>
+        </w:rPr>
+        <w:t xml:space="preserve"> Infrastructure</w:t>
       </w:r>
     </w:p>
     <w:p>
@@ -1412,65 +1528,45 @@
         <w:pStyle w:val="ListParagraph"/>
         <w:numPr>
           <w:ilvl w:val="0"/>
-          <w:numId w:val="21"/>
+          <w:numId w:val="25"/>
         </w:numPr>
-        <w:rPr>
-          <w:sz w:val="21"/>
-          <w:szCs w:val="21"/>
-        </w:rPr>
-      </w:pPr>
-      <w:r>
-        <w:rPr>
-          <w:sz w:val="21"/>
-          <w:szCs w:val="21"/>
-        </w:rPr>
-        <w:t>Transferr</w:t>
-      </w:r>
-      <w:r>
-        <w:rPr>
-          <w:sz w:val="21"/>
-          <w:szCs w:val="21"/>
-        </w:rPr>
-        <w:t>ed</w:t>
-      </w:r>
-      <w:r>
-        <w:rPr>
-          <w:sz w:val="21"/>
-          <w:szCs w:val="21"/>
-        </w:rPr>
-        <w:t xml:space="preserve"> site to custom </w:t>
-      </w:r>
-      <w:r>
-        <w:rPr>
-          <w:b/>
-          <w:bCs/>
-          <w:sz w:val="21"/>
-          <w:szCs w:val="21"/>
-        </w:rPr>
-        <w:t>WordPress</w:t>
-      </w:r>
-      <w:r>
-        <w:rPr>
-          <w:sz w:val="21"/>
-          <w:szCs w:val="21"/>
-        </w:rPr>
-        <w:t xml:space="preserve"> solution hosted on </w:t>
-      </w:r>
-      <w:r>
-        <w:rPr>
-          <w:b/>
-          <w:bCs/>
-          <w:sz w:val="21"/>
-          <w:szCs w:val="21"/>
-        </w:rPr>
-        <w:t>Oracle Cloud</w:t>
-      </w:r>
-      <w:r>
-        <w:rPr>
-          <w:sz w:val="21"/>
-          <w:szCs w:val="21"/>
-        </w:rPr>
-        <w:t xml:space="preserve"> Infrastructure virtual machine, overhauled design in accordance with complete rebrand</w:t>
+        <w:tabs>
+          <w:tab w:val="right" w:pos="10800"/>
+        </w:tabs>
+        <w:ind w:right="90"/>
+        <w:rPr>
+          <w:b/>
+          <w:sz w:val="21"/>
+          <w:szCs w:val="21"/>
+        </w:rPr>
+      </w:pPr>
+      <w:r>
+        <w:rPr>
+          <w:sz w:val="21"/>
+          <w:szCs w:val="21"/>
+        </w:rPr>
+        <w:t>Overhauled systems to fix bugs and eliminat</w:t>
+      </w:r>
+      <w:r>
+        <w:rPr>
+          <w:sz w:val="21"/>
+          <w:szCs w:val="21"/>
+        </w:rPr>
+        <w:t xml:space="preserve">e 100% of </w:t>
+      </w:r>
+      <w:r>
+        <w:rPr>
+          <w:sz w:val="21"/>
+          <w:szCs w:val="21"/>
+        </w:rPr>
+        <w:t>malicious form submission</w:t>
+      </w:r>
+      <w:r>
+        <w:rPr>
+          <w:sz w:val="21"/>
+          <w:szCs w:val="21"/>
+        </w:rPr>
+        <w:t xml:space="preserve"> spam</w:t>
       </w:r>
     </w:p>
     <w:p>
@@ -1478,33 +1574,493 @@
         <w:pStyle w:val="ListParagraph"/>
         <w:numPr>
           <w:ilvl w:val="0"/>
-          <w:numId w:val="21"/>
+          <w:numId w:val="25"/>
         </w:numPr>
-        <w:rPr>
-          <w:sz w:val="21"/>
-          <w:szCs w:val="21"/>
-        </w:rPr>
-      </w:pPr>
-      <w:r>
-        <w:rPr>
-          <w:sz w:val="21"/>
-          <w:szCs w:val="21"/>
-        </w:rPr>
-        <w:t>Implement</w:t>
-      </w:r>
-      <w:r>
-        <w:rPr>
-          <w:sz w:val="21"/>
-          <w:szCs w:val="21"/>
-        </w:rPr>
-        <w:t xml:space="preserve">ed </w:t>
-      </w:r>
-      <w:r>
-        <w:rPr>
-          <w:sz w:val="21"/>
-          <w:szCs w:val="21"/>
-        </w:rPr>
-        <w:t>a company-wide calendar management system aligning with the .ics standard</w:t>
+        <w:tabs>
+          <w:tab w:val="right" w:pos="10800"/>
+        </w:tabs>
+        <w:ind w:right="90"/>
+        <w:rPr>
+          <w:b/>
+          <w:sz w:val="21"/>
+          <w:szCs w:val="21"/>
+        </w:rPr>
+      </w:pPr>
+      <w:r>
+        <w:rPr>
+          <w:sz w:val="21"/>
+          <w:szCs w:val="21"/>
+        </w:rPr>
+        <w:t>Automating updates and backups for security and stability</w:t>
+      </w:r>
+    </w:p>
+    <w:p>
+      <w:pPr>
+        <w:pBdr>
+          <w:top w:val="nil"/>
+          <w:left w:val="nil"/>
+          <w:bottom w:val="nil"/>
+          <w:right w:val="nil"/>
+          <w:between w:val="nil"/>
+        </w:pBdr>
+        <w:tabs>
+          <w:tab w:val="right" w:pos="10800"/>
+        </w:tabs>
+        <w:ind w:right="90"/>
+        <w:rPr>
+          <w:b/>
+          <w:sz w:val="21"/>
+          <w:szCs w:val="21"/>
+        </w:rPr>
+      </w:pPr>
+    </w:p>
+    <w:p>
+      <w:pPr>
+        <w:pBdr>
+          <w:top w:val="nil"/>
+          <w:left w:val="nil"/>
+          <w:bottom w:val="nil"/>
+          <w:right w:val="nil"/>
+          <w:between w:val="nil"/>
+        </w:pBdr>
+        <w:tabs>
+          <w:tab w:val="right" w:pos="10800"/>
+        </w:tabs>
+        <w:ind w:right="90"/>
+        <w:rPr>
+          <w:sz w:val="21"/>
+          <w:szCs w:val="21"/>
+        </w:rPr>
+      </w:pPr>
+      <w:r>
+        <w:rPr>
+          <w:b/>
+          <w:sz w:val="21"/>
+          <w:szCs w:val="21"/>
+        </w:rPr>
+        <w:t>Parker Dewey</w:t>
+      </w:r>
+      <w:r>
+        <w:rPr>
+          <w:b/>
+          <w:sz w:val="21"/>
+          <w:szCs w:val="21"/>
+        </w:rPr>
+        <w:t xml:space="preserve">, </w:t>
+      </w:r>
+      <w:r>
+        <w:rPr>
+          <w:b/>
+          <w:i/>
+          <w:iCs/>
+          <w:sz w:val="21"/>
+          <w:szCs w:val="21"/>
+        </w:rPr>
+        <w:t>Austin, TX</w:t>
+      </w:r>
+      <w:r>
+        <w:rPr>
+          <w:b/>
+          <w:sz w:val="21"/>
+          <w:szCs w:val="21"/>
+        </w:rPr>
+        <w:t xml:space="preserve">: </w:t>
+      </w:r>
+      <w:r>
+        <w:rPr>
+          <w:b/>
+          <w:sz w:val="21"/>
+          <w:szCs w:val="21"/>
+        </w:rPr>
+        <w:t>Mobile Development Intern</w:t>
+      </w:r>
+      <w:r>
+        <w:rPr>
+          <w:b/>
+          <w:sz w:val="21"/>
+          <w:szCs w:val="21"/>
+        </w:rPr>
+        <w:tab/>
+        <w:t xml:space="preserve">   </w:t>
+      </w:r>
+      <w:r>
+        <w:rPr>
+          <w:bCs/>
+          <w:sz w:val="21"/>
+          <w:szCs w:val="21"/>
+        </w:rPr>
+        <w:t>Feb 2025</w:t>
+      </w:r>
+      <w:r>
+        <w:rPr>
+          <w:sz w:val="21"/>
+          <w:szCs w:val="21"/>
+        </w:rPr>
+        <w:t xml:space="preserve"> </w:t>
+      </w:r>
+      <w:r>
+        <w:rPr>
+          <w:sz w:val="21"/>
+          <w:szCs w:val="21"/>
+        </w:rPr>
+        <w:t>-</w:t>
+      </w:r>
+      <w:r>
+        <w:rPr>
+          <w:sz w:val="21"/>
+          <w:szCs w:val="21"/>
+        </w:rPr>
+        <w:t xml:space="preserve"> </w:t>
+      </w:r>
+      <w:r>
+        <w:rPr>
+          <w:sz w:val="21"/>
+          <w:szCs w:val="21"/>
+        </w:rPr>
+        <w:t>Mar 2025</w:t>
+      </w:r>
+    </w:p>
+    <w:p>
+      <w:pPr>
+        <w:pStyle w:val="ListParagraph"/>
+        <w:numPr>
+          <w:ilvl w:val="0"/>
+          <w:numId w:val="20"/>
+        </w:numPr>
+        <w:pBdr>
+          <w:top w:val="nil"/>
+          <w:left w:val="nil"/>
+          <w:bottom w:val="nil"/>
+          <w:right w:val="nil"/>
+          <w:between w:val="nil"/>
+        </w:pBdr>
+        <w:rPr>
+          <w:color w:val="000000"/>
+          <w:sz w:val="21"/>
+          <w:szCs w:val="21"/>
+        </w:rPr>
+      </w:pPr>
+      <w:r>
+        <w:rPr>
+          <w:color w:val="000000"/>
+          <w:sz w:val="21"/>
+          <w:szCs w:val="21"/>
+        </w:rPr>
+        <w:t xml:space="preserve">Integrated </w:t>
+      </w:r>
+      <w:r>
+        <w:rPr>
+          <w:color w:val="000000"/>
+          <w:sz w:val="21"/>
+          <w:szCs w:val="21"/>
+        </w:rPr>
+        <w:t xml:space="preserve">in-app navigation </w:t>
+      </w:r>
+      <w:r>
+        <w:rPr>
+          <w:color w:val="000000"/>
+          <w:sz w:val="21"/>
+          <w:szCs w:val="21"/>
+        </w:rPr>
+        <w:t xml:space="preserve">for </w:t>
+      </w:r>
+      <w:r>
+        <w:rPr>
+          <w:color w:val="000000"/>
+          <w:sz w:val="21"/>
+          <w:szCs w:val="21"/>
+        </w:rPr>
+        <w:t>a</w:t>
+      </w:r>
+      <w:r>
+        <w:rPr>
+          <w:color w:val="000000"/>
+          <w:sz w:val="21"/>
+          <w:szCs w:val="21"/>
+        </w:rPr>
+        <w:t xml:space="preserve"> </w:t>
+      </w:r>
+      <w:r>
+        <w:rPr>
+          <w:b/>
+          <w:bCs/>
+          <w:color w:val="000000"/>
+          <w:sz w:val="21"/>
+          <w:szCs w:val="21"/>
+        </w:rPr>
+        <w:t>Dart</w:t>
+      </w:r>
+      <w:r>
+        <w:rPr>
+          <w:color w:val="000000"/>
+          <w:sz w:val="21"/>
+          <w:szCs w:val="21"/>
+        </w:rPr>
+        <w:t>/</w:t>
+      </w:r>
+      <w:r>
+        <w:rPr>
+          <w:b/>
+          <w:bCs/>
+          <w:color w:val="000000"/>
+          <w:sz w:val="21"/>
+          <w:szCs w:val="21"/>
+        </w:rPr>
+        <w:t>Flutter</w:t>
+      </w:r>
+      <w:r>
+        <w:rPr>
+          <w:color w:val="000000"/>
+          <w:sz w:val="21"/>
+          <w:szCs w:val="21"/>
+        </w:rPr>
+        <w:t xml:space="preserve"> app on </w:t>
+      </w:r>
+      <w:r>
+        <w:rPr>
+          <w:b/>
+          <w:bCs/>
+          <w:color w:val="000000"/>
+          <w:sz w:val="21"/>
+          <w:szCs w:val="21"/>
+        </w:rPr>
+        <w:t>iOS</w:t>
+      </w:r>
+      <w:r>
+        <w:rPr>
+          <w:color w:val="000000"/>
+          <w:sz w:val="21"/>
+          <w:szCs w:val="21"/>
+        </w:rPr>
+        <w:t>/</w:t>
+      </w:r>
+      <w:r>
+        <w:rPr>
+          <w:b/>
+          <w:bCs/>
+          <w:color w:val="000000"/>
+          <w:sz w:val="21"/>
+          <w:szCs w:val="21"/>
+        </w:rPr>
+        <w:t>Android</w:t>
+      </w:r>
+      <w:r>
+        <w:rPr>
+          <w:color w:val="000000"/>
+          <w:sz w:val="21"/>
+          <w:szCs w:val="21"/>
+        </w:rPr>
+        <w:t>, independently consulting for a logistics company</w:t>
+      </w:r>
+    </w:p>
+    <w:p>
+      <w:pPr>
+        <w:pStyle w:val="ListParagraph"/>
+        <w:numPr>
+          <w:ilvl w:val="0"/>
+          <w:numId w:val="20"/>
+        </w:numPr>
+        <w:pBdr>
+          <w:top w:val="nil"/>
+          <w:left w:val="nil"/>
+          <w:bottom w:val="nil"/>
+          <w:right w:val="nil"/>
+          <w:between w:val="nil"/>
+        </w:pBdr>
+        <w:rPr>
+          <w:color w:val="000000"/>
+          <w:sz w:val="21"/>
+          <w:szCs w:val="21"/>
+        </w:rPr>
+      </w:pPr>
+      <w:r>
+        <w:rPr>
+          <w:color w:val="000000"/>
+          <w:sz w:val="21"/>
+          <w:szCs w:val="21"/>
+        </w:rPr>
+        <w:t xml:space="preserve">Leveraged </w:t>
+      </w:r>
+      <w:r>
+        <w:rPr>
+          <w:b/>
+          <w:bCs/>
+          <w:color w:val="000000"/>
+          <w:sz w:val="21"/>
+          <w:szCs w:val="21"/>
+        </w:rPr>
+        <w:t>Google Cloud</w:t>
+      </w:r>
+      <w:r>
+        <w:rPr>
+          <w:color w:val="000000"/>
+          <w:sz w:val="21"/>
+          <w:szCs w:val="21"/>
+        </w:rPr>
+        <w:t xml:space="preserve"> Platform (GCP) services and </w:t>
+      </w:r>
+      <w:proofErr w:type="spellStart"/>
+      <w:r>
+        <w:rPr>
+          <w:b/>
+          <w:bCs/>
+          <w:color w:val="000000"/>
+          <w:sz w:val="21"/>
+          <w:szCs w:val="21"/>
+        </w:rPr>
+        <w:t>Firestore</w:t>
+      </w:r>
+      <w:proofErr w:type="spellEnd"/>
+      <w:r>
+        <w:rPr>
+          <w:color w:val="000000"/>
+          <w:sz w:val="21"/>
+          <w:szCs w:val="21"/>
+        </w:rPr>
+        <w:t xml:space="preserve"> </w:t>
+      </w:r>
+      <w:r>
+        <w:rPr>
+          <w:b/>
+          <w:bCs/>
+          <w:color w:val="000000"/>
+          <w:sz w:val="21"/>
+          <w:szCs w:val="21"/>
+        </w:rPr>
+        <w:t>Firebase</w:t>
+      </w:r>
+      <w:r>
+        <w:rPr>
+          <w:color w:val="000000"/>
+          <w:sz w:val="21"/>
+          <w:szCs w:val="21"/>
+        </w:rPr>
+        <w:t xml:space="preserve"> </w:t>
+      </w:r>
+      <w:r>
+        <w:rPr>
+          <w:color w:val="000000"/>
+          <w:sz w:val="21"/>
+          <w:szCs w:val="21"/>
+        </w:rPr>
+        <w:t>to ensure scalable</w:t>
+      </w:r>
+      <w:r>
+        <w:rPr>
+          <w:color w:val="000000"/>
+          <w:sz w:val="21"/>
+          <w:szCs w:val="21"/>
+        </w:rPr>
+        <w:t xml:space="preserve"> </w:t>
+      </w:r>
+      <w:r>
+        <w:rPr>
+          <w:b/>
+          <w:bCs/>
+          <w:color w:val="000000"/>
+          <w:sz w:val="21"/>
+          <w:szCs w:val="21"/>
+        </w:rPr>
+        <w:t>NoSQL</w:t>
+      </w:r>
+      <w:r>
+        <w:rPr>
+          <w:color w:val="000000"/>
+          <w:sz w:val="21"/>
+          <w:szCs w:val="21"/>
+        </w:rPr>
+        <w:t xml:space="preserve"> data flow</w:t>
+      </w:r>
+      <w:r>
+        <w:rPr>
+          <w:color w:val="000000"/>
+          <w:sz w:val="21"/>
+          <w:szCs w:val="21"/>
+        </w:rPr>
+        <w:t xml:space="preserve"> </w:t>
+      </w:r>
+    </w:p>
+    <w:p>
+      <w:pPr>
+        <w:pStyle w:val="ListParagraph"/>
+        <w:numPr>
+          <w:ilvl w:val="0"/>
+          <w:numId w:val="20"/>
+        </w:numPr>
+        <w:pBdr>
+          <w:top w:val="nil"/>
+          <w:left w:val="nil"/>
+          <w:bottom w:val="nil"/>
+          <w:right w:val="nil"/>
+          <w:between w:val="nil"/>
+        </w:pBdr>
+        <w:rPr>
+          <w:color w:val="000000"/>
+          <w:sz w:val="21"/>
+          <w:szCs w:val="21"/>
+        </w:rPr>
+      </w:pPr>
+      <w:r>
+        <w:rPr>
+          <w:color w:val="000000"/>
+          <w:sz w:val="21"/>
+          <w:szCs w:val="21"/>
+        </w:rPr>
+        <w:t xml:space="preserve">Automated </w:t>
+      </w:r>
+      <w:r>
+        <w:rPr>
+          <w:b/>
+          <w:bCs/>
+          <w:color w:val="000000"/>
+          <w:sz w:val="21"/>
+          <w:szCs w:val="21"/>
+        </w:rPr>
+        <w:t>CI/CD</w:t>
+      </w:r>
+      <w:r>
+        <w:rPr>
+          <w:color w:val="000000"/>
+          <w:sz w:val="21"/>
+          <w:szCs w:val="21"/>
+        </w:rPr>
+        <w:t xml:space="preserve"> using </w:t>
+      </w:r>
+      <w:r>
+        <w:rPr>
+          <w:b/>
+          <w:bCs/>
+          <w:color w:val="000000"/>
+          <w:sz w:val="21"/>
+          <w:szCs w:val="21"/>
+        </w:rPr>
+        <w:t>GitHub Actions</w:t>
+      </w:r>
+      <w:r>
+        <w:rPr>
+          <w:color w:val="000000"/>
+          <w:sz w:val="21"/>
+          <w:szCs w:val="21"/>
+        </w:rPr>
+        <w:t xml:space="preserve">, streamlining integration of </w:t>
+      </w:r>
+      <w:r>
+        <w:rPr>
+          <w:b/>
+          <w:bCs/>
+          <w:color w:val="000000"/>
+          <w:sz w:val="21"/>
+          <w:szCs w:val="21"/>
+        </w:rPr>
+        <w:t>Google Maps API</w:t>
+      </w:r>
+      <w:r>
+        <w:rPr>
+          <w:color w:val="000000"/>
+          <w:sz w:val="21"/>
+          <w:szCs w:val="21"/>
+        </w:rPr>
+        <w:t xml:space="preserve"> features such as route rendering </w:t>
       </w:r>
     </w:p>
     <w:p>
@@ -1738,15 +2294,15 @@
           <w:sz w:val="21"/>
           <w:szCs w:val="21"/>
         </w:rPr>
-        <w:t>Oracle Cloud</w:t>
-      </w:r>
-      <w:r>
-        <w:rPr>
-          <w:color w:val="000000"/>
-          <w:sz w:val="21"/>
-          <w:szCs w:val="21"/>
-        </w:rPr>
-        <w:t xml:space="preserve"> virtual machines</w:t>
+        <w:t xml:space="preserve">OCI </w:t>
+      </w:r>
+      <w:r>
+        <w:rPr>
+          <w:color w:val="000000"/>
+          <w:sz w:val="21"/>
+          <w:szCs w:val="21"/>
+        </w:rPr>
+        <w:t>virtual machines</w:t>
       </w:r>
       <w:r>
         <w:rPr>
@@ -1802,7 +2358,7 @@
           <w:sz w:val="21"/>
           <w:szCs w:val="21"/>
         </w:rPr>
-        <w:t xml:space="preserve">Automated </w:t>
+        <w:t>Automated</w:t>
       </w:r>
       <w:r>
         <w:rPr>
@@ -1810,7 +2366,7 @@
           <w:sz w:val="21"/>
           <w:szCs w:val="21"/>
         </w:rPr>
-        <w:t xml:space="preserve">contact forms </w:t>
+        <w:t xml:space="preserve"> contact forms </w:t>
       </w:r>
       <w:r>
         <w:rPr>
@@ -1834,7 +2390,7 @@
           <w:sz w:val="21"/>
           <w:szCs w:val="21"/>
         </w:rPr>
-        <w:t xml:space="preserve">utomated </w:t>
+        <w:t>utomat</w:t>
       </w:r>
       <w:r>
         <w:rPr>
@@ -1842,6 +2398,22 @@
           <w:sz w:val="21"/>
           <w:szCs w:val="21"/>
         </w:rPr>
+        <w:t>ic</w:t>
+      </w:r>
+      <w:r>
+        <w:rPr>
+          <w:bCs/>
+          <w:sz w:val="21"/>
+          <w:szCs w:val="21"/>
+        </w:rPr>
+        <w:t xml:space="preserve"> </w:t>
+      </w:r>
+      <w:r>
+        <w:rPr>
+          <w:bCs/>
+          <w:sz w:val="21"/>
+          <w:szCs w:val="21"/>
+        </w:rPr>
         <w:t xml:space="preserve">email </w:t>
       </w:r>
       <w:r>
@@ -1859,13 +2431,6 @@
           <w:szCs w:val="21"/>
         </w:rPr>
         <w:t xml:space="preserve"> </w:t>
-      </w:r>
-      <w:r>
-        <w:rPr>
-          <w:sz w:val="21"/>
-          <w:szCs w:val="21"/>
-        </w:rPr>
-        <w:t>for nonprofit with 1,000+ volunteers</w:t>
       </w:r>
     </w:p>
     <w:p>
@@ -2019,7 +2584,6 @@
     </w:p>
     <w:p>
       <w:pPr>
-        <w:pStyle w:val="ListParagraph"/>
         <w:pBdr>
           <w:top w:val="nil"/>
           <w:left w:val="nil"/>
@@ -2210,13 +2774,26 @@
           <w:szCs w:val="21"/>
         </w:rPr>
       </w:pPr>
-      <w:bookmarkStart w:id="1" w:name="_Hlk191375506"/>
-      <w:r>
-        <w:rPr>
-          <w:sz w:val="21"/>
-          <w:szCs w:val="21"/>
-        </w:rPr>
-        <w:t xml:space="preserve">Collaborating with NASA on a </w:t>
+      <w:r>
+        <w:rPr>
+          <w:sz w:val="21"/>
+          <w:szCs w:val="21"/>
+        </w:rPr>
+        <w:t>Collaborat</w:t>
+      </w:r>
+      <w:r>
+        <w:rPr>
+          <w:sz w:val="21"/>
+          <w:szCs w:val="21"/>
+        </w:rPr>
+        <w:t>ed</w:t>
+      </w:r>
+      <w:r>
+        <w:rPr>
+          <w:sz w:val="21"/>
+          <w:szCs w:val="21"/>
+        </w:rPr>
+        <w:t xml:space="preserve"> with NASA on a </w:t>
       </w:r>
       <w:r>
         <w:rPr>
@@ -2260,7 +2837,21 @@
           <w:sz w:val="21"/>
           <w:szCs w:val="21"/>
         </w:rPr>
-        <w:t xml:space="preserve">Leading team collaboration </w:t>
+        <w:t>Le</w:t>
+      </w:r>
+      <w:r>
+        <w:rPr>
+          <w:sz w:val="21"/>
+          <w:szCs w:val="21"/>
+        </w:rPr>
+        <w:t>d</w:t>
+      </w:r>
+      <w:r>
+        <w:rPr>
+          <w:sz w:val="21"/>
+          <w:szCs w:val="21"/>
+        </w:rPr>
+        <w:t xml:space="preserve"> team collaboration </w:t>
       </w:r>
       <w:r>
         <w:rPr>
@@ -2304,7 +2895,21 @@
           <w:sz w:val="21"/>
           <w:szCs w:val="21"/>
         </w:rPr>
-        <w:t xml:space="preserve">Practicing </w:t>
+        <w:t>Practic</w:t>
+      </w:r>
+      <w:r>
+        <w:rPr>
+          <w:sz w:val="21"/>
+          <w:szCs w:val="21"/>
+        </w:rPr>
+        <w:t>ed</w:t>
+      </w:r>
+      <w:r>
+        <w:rPr>
+          <w:sz w:val="21"/>
+          <w:szCs w:val="21"/>
+        </w:rPr>
+        <w:t xml:space="preserve"> </w:t>
       </w:r>
       <w:r>
         <w:rPr>
@@ -2390,7 +2995,6 @@
         <w:t>schedule</w:t>
       </w:r>
     </w:p>
-    <w:bookmarkEnd w:id="1"/>
     <w:p>
       <w:pPr>
         <w:rPr>
@@ -2594,42 +3198,7 @@
           <w:sz w:val="21"/>
           <w:szCs w:val="21"/>
         </w:rPr>
-        <w:t>Expanded upon project after submission, i</w:t>
-      </w:r>
-      <w:r>
-        <w:rPr>
-          <w:sz w:val="21"/>
-          <w:szCs w:val="21"/>
-        </w:rPr>
-        <w:t>mplement</w:t>
-      </w:r>
-      <w:r>
-        <w:rPr>
-          <w:sz w:val="21"/>
-          <w:szCs w:val="21"/>
-        </w:rPr>
-        <w:t xml:space="preserve">ing </w:t>
-      </w:r>
-      <w:r>
-        <w:rPr>
-          <w:sz w:val="21"/>
-          <w:szCs w:val="21"/>
-        </w:rPr>
-        <w:t>my own</w:t>
-      </w:r>
-      <w:r>
-        <w:rPr>
-          <w:sz w:val="21"/>
-          <w:szCs w:val="21"/>
-        </w:rPr>
-        <w:t xml:space="preserve"> public API for the backend</w:t>
-      </w:r>
-      <w:r>
-        <w:rPr>
-          <w:sz w:val="21"/>
-          <w:szCs w:val="21"/>
-        </w:rPr>
-        <w:t xml:space="preserve"> and hosting the project</w:t>
+        <w:t>Implemented a public API for the backend</w:t>
       </w:r>
     </w:p>
     <w:p>
@@ -2908,193 +3477,12 @@
     </w:p>
     <w:p>
       <w:pPr>
-        <w:tabs>
-          <w:tab w:val="center" w:pos="10260"/>
-        </w:tabs>
-        <w:ind w:right="90"/>
-        <w:rPr>
-          <w:sz w:val="21"/>
-          <w:szCs w:val="21"/>
-        </w:rPr>
-      </w:pPr>
-      <w:r>
-        <w:rPr>
-          <w:b/>
-          <w:sz w:val="21"/>
-          <w:szCs w:val="21"/>
-        </w:rPr>
-        <w:t>LLM Helper Web App</w:t>
-      </w:r>
-      <w:r>
-        <w:rPr>
-          <w:b/>
-          <w:sz w:val="21"/>
-          <w:szCs w:val="21"/>
-        </w:rPr>
-        <w:t xml:space="preserve">, </w:t>
-      </w:r>
-      <w:r>
-        <w:rPr>
-          <w:b/>
-          <w:i/>
-          <w:sz w:val="21"/>
-          <w:szCs w:val="21"/>
-        </w:rPr>
-        <w:t>Class Project</w:t>
-      </w:r>
-      <w:r>
-        <w:rPr>
-          <w:noProof/>
-          <w:sz w:val="21"/>
-          <w:szCs w:val="21"/>
-        </w:rPr>
-        <w:t xml:space="preserve"> </w:t>
-      </w:r>
-      <w:r>
-        <w:rPr>
-          <w:b/>
-          <w:i/>
-          <w:sz w:val="21"/>
-          <w:szCs w:val="21"/>
-        </w:rPr>
-        <w:tab/>
-        <w:t xml:space="preserve">      </w:t>
-      </w:r>
-      <w:r>
-        <w:rPr>
-          <w:sz w:val="21"/>
-          <w:szCs w:val="21"/>
-        </w:rPr>
-        <w:t>Spring</w:t>
-      </w:r>
-      <w:r>
-        <w:rPr>
-          <w:sz w:val="21"/>
-          <w:szCs w:val="21"/>
-        </w:rPr>
-        <w:t xml:space="preserve"> 202</w:t>
-      </w:r>
-      <w:r>
-        <w:rPr>
-          <w:sz w:val="21"/>
-          <w:szCs w:val="21"/>
-        </w:rPr>
-        <w:t>4</w:t>
-      </w:r>
-    </w:p>
-    <w:p>
-      <w:pPr>
-        <w:pStyle w:val="ListParagraph"/>
-        <w:numPr>
-          <w:ilvl w:val="0"/>
-          <w:numId w:val="19"/>
-        </w:numPr>
-        <w:rPr>
-          <w:bCs/>
-          <w:sz w:val="21"/>
-          <w:szCs w:val="21"/>
-        </w:rPr>
-      </w:pPr>
-      <w:r>
-        <w:rPr>
-          <w:bCs/>
-          <w:sz w:val="21"/>
-          <w:szCs w:val="21"/>
-        </w:rPr>
-        <w:t xml:space="preserve">Designed a </w:t>
-      </w:r>
-      <w:r>
-        <w:rPr>
-          <w:b/>
-          <w:sz w:val="21"/>
-          <w:szCs w:val="21"/>
-        </w:rPr>
-        <w:t>C#</w:t>
-      </w:r>
-      <w:r>
-        <w:rPr>
-          <w:bCs/>
-          <w:sz w:val="21"/>
-          <w:szCs w:val="21"/>
-        </w:rPr>
-        <w:t xml:space="preserve"> web app that retrieves and processes data from the web to be used in comparing LLM AI models</w:t>
-      </w:r>
-    </w:p>
-    <w:p>
-      <w:pPr>
-        <w:pStyle w:val="ListParagraph"/>
-        <w:numPr>
-          <w:ilvl w:val="0"/>
-          <w:numId w:val="19"/>
-        </w:numPr>
-        <w:rPr>
-          <w:bCs/>
-          <w:sz w:val="21"/>
-          <w:szCs w:val="21"/>
-        </w:rPr>
-      </w:pPr>
-      <w:r>
-        <w:rPr>
-          <w:bCs/>
-          <w:sz w:val="21"/>
-          <w:szCs w:val="21"/>
-        </w:rPr>
-        <w:t xml:space="preserve">Developed as a team to deploy the app </w:t>
-      </w:r>
-      <w:r>
-        <w:rPr>
-          <w:bCs/>
-          <w:sz w:val="21"/>
-          <w:szCs w:val="21"/>
-        </w:rPr>
-        <w:t xml:space="preserve">to the web </w:t>
-      </w:r>
-      <w:r>
-        <w:rPr>
-          <w:bCs/>
-          <w:sz w:val="21"/>
-          <w:szCs w:val="21"/>
-        </w:rPr>
-        <w:t>with both remote and local web services</w:t>
-      </w:r>
-    </w:p>
-    <w:p>
-      <w:pPr>
-        <w:pStyle w:val="ListParagraph"/>
-        <w:numPr>
-          <w:ilvl w:val="0"/>
-          <w:numId w:val="19"/>
-        </w:numPr>
-        <w:rPr>
-          <w:bCs/>
-          <w:sz w:val="21"/>
-          <w:szCs w:val="21"/>
-        </w:rPr>
-      </w:pPr>
-      <w:r>
-        <w:rPr>
-          <w:bCs/>
-          <w:sz w:val="21"/>
-          <w:szCs w:val="21"/>
-        </w:rPr>
-        <w:t xml:space="preserve">Included authorization of staff and member pages with accounts, </w:t>
-      </w:r>
-      <w:r>
-        <w:rPr>
-          <w:b/>
-          <w:sz w:val="21"/>
-          <w:szCs w:val="21"/>
-        </w:rPr>
-        <w:t>XML</w:t>
-      </w:r>
-      <w:r>
-        <w:rPr>
-          <w:bCs/>
-          <w:sz w:val="21"/>
-          <w:szCs w:val="21"/>
-        </w:rPr>
-        <w:t xml:space="preserve"> files, and cookies</w:t>
-      </w:r>
+        <w:spacing w:line="240" w:lineRule="atLeast"/>
+        <w:rPr>
+          <w:sz w:val="21"/>
+          <w:szCs w:val="21"/>
+        </w:rPr>
+      </w:pPr>
     </w:p>
     <w:sectPr>
       <w:type w:val="continuous"/>
@@ -6480,7 +6868,7 @@
   <w:style w:type="paragraph" w:default="1" w:styleId="Normal">
     <w:name w:val="Normal"/>
     <w:qFormat/>
-    <w:rsid w:val="006B6A77"/>
+    <w:rsid w:val="00655095"/>
   </w:style>
   <w:style w:type="paragraph" w:styleId="Heading1">
     <w:name w:val="heading 1"/>
@@ -7058,6 +7446,27 @@
 </file>
 
 <file path=customXml/item1.xml><?xml version="1.0" encoding="utf-8"?>
+<p:properties xmlns:p="http://schemas.microsoft.com/office/2006/metadata/properties" xmlns:xsi="http://www.w3.org/2001/XMLSchema-instance" xmlns:pc="http://schemas.microsoft.com/office/infopath/2007/PartnerControls">
+  <documentManagement>
+    <_activity xmlns="ad754512-9d07-4676-a9a2-9e3a0443df3c" xsi:nil="true"/>
+  </documentManagement>
+</p:properties>
+</file>
+
+<file path=customXml/item2.xml><?xml version="1.0" encoding="utf-8"?>
+<?mso-contentType ?>
+<FormTemplates xmlns="http://schemas.microsoft.com/sharepoint/v3/contenttype/forms">
+  <Display>DocumentLibraryForm</Display>
+  <Edit>DocumentLibraryForm</Edit>
+  <New>DocumentLibraryForm</New>
+</FormTemplates>
+</file>
+
+<file path=customXml/item3.xml><?xml version="1.0" encoding="utf-8"?>
+<b:Sources xmlns:b="http://schemas.openxmlformats.org/officeDocument/2006/bibliography" xmlns="http://schemas.openxmlformats.org/officeDocument/2006/bibliography" SelectedStyle="\APASixthEditionOfficeOnline.xsl" StyleName="APA" Version="6"/>
+</file>
+
+<file path=customXml/item4.xml><?xml version="1.0" encoding="utf-8"?>
 <ct:contentTypeSchema xmlns:ct="http://schemas.microsoft.com/office/2006/metadata/contentType" xmlns:ma="http://schemas.microsoft.com/office/2006/metadata/properties/metaAttributes" ct:_="" ma:_="" ma:contentTypeName="Document" ma:contentTypeID="0x010100E15312998AEB314D83A0B6D24346BEC1" ma:contentTypeVersion="17" ma:contentTypeDescription="Create a new document." ma:contentTypeScope="" ma:versionID="58558de6e7480c9a16b007cd73f05e39">
   <xsd:schema xmlns:xsd="http://www.w3.org/2001/XMLSchema" xmlns:xs="http://www.w3.org/2001/XMLSchema" xmlns:p="http://schemas.microsoft.com/office/2006/metadata/properties" xmlns:ns3="ad754512-9d07-4676-a9a2-9e3a0443df3c" xmlns:ns4="eb430c27-938e-49af-9a73-749ed7ec16c0" targetNamespace="http://schemas.microsoft.com/office/2006/metadata/properties" ma:root="true" ma:fieldsID="ed6f4a14b8dd4a788270802bdefc323b" ns3:_="" ns4:_="">
     <xsd:import namespace="ad754512-9d07-4676-a9a2-9e3a0443df3c"/>
@@ -7304,28 +7713,33 @@
 </ct:contentTypeSchema>
 </file>
 
-<file path=customXml/item2.xml><?xml version="1.0" encoding="utf-8"?>
-<b:Sources xmlns:b="http://schemas.openxmlformats.org/officeDocument/2006/bibliography" xmlns="http://schemas.openxmlformats.org/officeDocument/2006/bibliography" SelectedStyle="\APASixthEditionOfficeOnline.xsl" StyleName="APA" Version="6"/>
+<file path=customXml/itemProps1.xml><?xml version="1.0" encoding="utf-8"?>
+<ds:datastoreItem xmlns:ds="http://schemas.openxmlformats.org/officeDocument/2006/customXml" ds:itemID="{B37C6474-0BB6-45CE-AA40-068216BF506D}">
+  <ds:schemaRefs>
+    <ds:schemaRef ds:uri="http://schemas.microsoft.com/office/2006/metadata/properties"/>
+    <ds:schemaRef ds:uri="http://schemas.microsoft.com/office/infopath/2007/PartnerControls"/>
+    <ds:schemaRef ds:uri="ad754512-9d07-4676-a9a2-9e3a0443df3c"/>
+  </ds:schemaRefs>
+</ds:datastoreItem>
 </file>
 
-<file path=customXml/item3.xml><?xml version="1.0" encoding="utf-8"?>
-<?mso-contentType ?>
-<FormTemplates xmlns="http://schemas.microsoft.com/sharepoint/v3/contenttype/forms">
-  <Display>DocumentLibraryForm</Display>
-  <Edit>DocumentLibraryForm</Edit>
-  <New>DocumentLibraryForm</New>
-</FormTemplates>
+<file path=customXml/itemProps2.xml><?xml version="1.0" encoding="utf-8"?>
+<ds:datastoreItem xmlns:ds="http://schemas.openxmlformats.org/officeDocument/2006/customXml" ds:itemID="{CD68D7DF-5BFD-412A-89AA-EAE15C59D201}">
+  <ds:schemaRefs>
+    <ds:schemaRef ds:uri="http://schemas.microsoft.com/sharepoint/v3/contenttype/forms"/>
+  </ds:schemaRefs>
+</ds:datastoreItem>
 </file>
 
-<file path=customXml/item4.xml><?xml version="1.0" encoding="utf-8"?>
-<p:properties xmlns:p="http://schemas.microsoft.com/office/2006/metadata/properties" xmlns:xsi="http://www.w3.org/2001/XMLSchema-instance" xmlns:pc="http://schemas.microsoft.com/office/infopath/2007/PartnerControls">
-  <documentManagement>
-    <_activity xmlns="ad754512-9d07-4676-a9a2-9e3a0443df3c" xsi:nil="true"/>
-  </documentManagement>
-</p:properties>
+<file path=customXml/itemProps3.xml><?xml version="1.0" encoding="utf-8"?>
+<ds:datastoreItem xmlns:ds="http://schemas.openxmlformats.org/officeDocument/2006/customXml" ds:itemID="{990C1297-DA8C-4B0D-87DC-0D0CA81391BD}">
+  <ds:schemaRefs>
+    <ds:schemaRef ds:uri="http://schemas.openxmlformats.org/officeDocument/2006/bibliography"/>
+  </ds:schemaRefs>
+</ds:datastoreItem>
 </file>
 
-<file path=customXml/itemProps1.xml><?xml version="1.0" encoding="utf-8"?>
+<file path=customXml/itemProps4.xml><?xml version="1.0" encoding="utf-8"?>
 <ds:datastoreItem xmlns:ds="http://schemas.openxmlformats.org/officeDocument/2006/customXml" ds:itemID="{F8B9C990-FD37-471F-99DE-C296F929935D}">
   <ds:schemaRefs>
     <ds:schemaRef ds:uri="http://schemas.microsoft.com/office/2006/metadata/contentType"/>
@@ -7342,30 +7756,4 @@
     <ds:schemaRef ds:uri="http://schemas.microsoft.com/internal/obd"/>
   </ds:schemaRefs>
 </ds:datastoreItem>
-</file>
-
-<file path=customXml/itemProps2.xml><?xml version="1.0" encoding="utf-8"?>
-<ds:datastoreItem xmlns:ds="http://schemas.openxmlformats.org/officeDocument/2006/customXml" ds:itemID="{990C1297-DA8C-4B0D-87DC-0D0CA81391BD}">
-  <ds:schemaRefs>
-    <ds:schemaRef ds:uri="http://schemas.openxmlformats.org/officeDocument/2006/bibliography"/>
-  </ds:schemaRefs>
-</ds:datastoreItem>
-</file>
-
-<file path=customXml/itemProps3.xml><?xml version="1.0" encoding="utf-8"?>
-<ds:datastoreItem xmlns:ds="http://schemas.openxmlformats.org/officeDocument/2006/customXml" ds:itemID="{CD68D7DF-5BFD-412A-89AA-EAE15C59D201}">
-  <ds:schemaRefs>
-    <ds:schemaRef ds:uri="http://schemas.microsoft.com/sharepoint/v3/contenttype/forms"/>
-  </ds:schemaRefs>
-</ds:datastoreItem>
-</file>
-
-<file path=customXml/itemProps4.xml><?xml version="1.0" encoding="utf-8"?>
-<ds:datastoreItem xmlns:ds="http://schemas.openxmlformats.org/officeDocument/2006/customXml" ds:itemID="{B37C6474-0BB6-45CE-AA40-068216BF506D}">
-  <ds:schemaRefs>
-    <ds:schemaRef ds:uri="http://schemas.microsoft.com/office/2006/metadata/properties"/>
-    <ds:schemaRef ds:uri="http://schemas.microsoft.com/office/infopath/2007/PartnerControls"/>
-    <ds:schemaRef ds:uri="ad754512-9d07-4676-a9a2-9e3a0443df3c"/>
-  </ds:schemaRefs>
-</ds:datastoreItem>
 </file>
</xml_diff>

<commit_message>
acts start date fix
</commit_message>
<xml_diff>
--- a/Jake Gresh Resume CS.docx
+++ b/Jake Gresh Resume CS.docx
@@ -662,18 +662,8 @@
           <w:sz w:val="21"/>
           <w:szCs w:val="21"/>
         </w:rPr>
-        <w:t xml:space="preserve">, </w:t>
-      </w:r>
-      <w:proofErr w:type="spellStart"/>
-      <w:r>
-        <w:rPr>
-          <w:color w:val="000000"/>
-          <w:sz w:val="21"/>
-          <w:szCs w:val="21"/>
-        </w:rPr>
-        <w:t>Cybersec</w:t>
-      </w:r>
-      <w:proofErr w:type="spellEnd"/>
+        <w:t>, Cybersec</w:t>
+      </w:r>
       <w:r>
         <w:rPr>
           <w:color w:val="000000"/>
@@ -1458,7 +1448,7 @@
           <w:sz w:val="21"/>
           <w:szCs w:val="21"/>
         </w:rPr>
-        <w:t>4</w:t>
+        <w:t>5</w:t>
       </w:r>
       <w:r>
         <w:rPr>
@@ -1899,7 +1889,6 @@
         </w:rPr>
         <w:t xml:space="preserve"> Platform (GCP) services and </w:t>
       </w:r>
-      <w:proofErr w:type="spellStart"/>
       <w:r>
         <w:rPr>
           <w:b/>
@@ -1910,7 +1899,6 @@
         </w:rPr>
         <w:t>Firestore</w:t>
       </w:r>
-      <w:proofErr w:type="spellEnd"/>
       <w:r>
         <w:rPr>
           <w:color w:val="000000"/>
@@ -7446,14 +7434,6 @@
 </file>
 
 <file path=customXml/item1.xml><?xml version="1.0" encoding="utf-8"?>
-<p:properties xmlns:p="http://schemas.microsoft.com/office/2006/metadata/properties" xmlns:xsi="http://www.w3.org/2001/XMLSchema-instance" xmlns:pc="http://schemas.microsoft.com/office/infopath/2007/PartnerControls">
-  <documentManagement>
-    <_activity xmlns="ad754512-9d07-4676-a9a2-9e3a0443df3c" xsi:nil="true"/>
-  </documentManagement>
-</p:properties>
-</file>
-
-<file path=customXml/item2.xml><?xml version="1.0" encoding="utf-8"?>
 <?mso-contentType ?>
 <FormTemplates xmlns="http://schemas.microsoft.com/sharepoint/v3/contenttype/forms">
   <Display>DocumentLibraryForm</Display>
@@ -7462,11 +7442,15 @@
 </FormTemplates>
 </file>
 
-<file path=customXml/item3.xml><?xml version="1.0" encoding="utf-8"?>
-<b:Sources xmlns:b="http://schemas.openxmlformats.org/officeDocument/2006/bibliography" xmlns="http://schemas.openxmlformats.org/officeDocument/2006/bibliography" SelectedStyle="\APASixthEditionOfficeOnline.xsl" StyleName="APA" Version="6"/>
+<file path=customXml/item2.xml><?xml version="1.0" encoding="utf-8"?>
+<p:properties xmlns:p="http://schemas.microsoft.com/office/2006/metadata/properties" xmlns:xsi="http://www.w3.org/2001/XMLSchema-instance" xmlns:pc="http://schemas.microsoft.com/office/infopath/2007/PartnerControls">
+  <documentManagement>
+    <_activity xmlns="ad754512-9d07-4676-a9a2-9e3a0443df3c" xsi:nil="true"/>
+  </documentManagement>
+</p:properties>
 </file>
 
-<file path=customXml/item4.xml><?xml version="1.0" encoding="utf-8"?>
+<file path=customXml/item3.xml><?xml version="1.0" encoding="utf-8"?>
 <ct:contentTypeSchema xmlns:ct="http://schemas.microsoft.com/office/2006/metadata/contentType" xmlns:ma="http://schemas.microsoft.com/office/2006/metadata/properties/metaAttributes" ct:_="" ma:_="" ma:contentTypeName="Document" ma:contentTypeID="0x010100E15312998AEB314D83A0B6D24346BEC1" ma:contentTypeVersion="17" ma:contentTypeDescription="Create a new document." ma:contentTypeScope="" ma:versionID="58558de6e7480c9a16b007cd73f05e39">
   <xsd:schema xmlns:xsd="http://www.w3.org/2001/XMLSchema" xmlns:xs="http://www.w3.org/2001/XMLSchema" xmlns:p="http://schemas.microsoft.com/office/2006/metadata/properties" xmlns:ns3="ad754512-9d07-4676-a9a2-9e3a0443df3c" xmlns:ns4="eb430c27-938e-49af-9a73-749ed7ec16c0" targetNamespace="http://schemas.microsoft.com/office/2006/metadata/properties" ma:root="true" ma:fieldsID="ed6f4a14b8dd4a788270802bdefc323b" ns3:_="" ns4:_="">
     <xsd:import namespace="ad754512-9d07-4676-a9a2-9e3a0443df3c"/>
@@ -7713,7 +7697,19 @@
 </ct:contentTypeSchema>
 </file>
 
+<file path=customXml/item4.xml><?xml version="1.0" encoding="utf-8"?>
+<b:Sources xmlns:b="http://schemas.openxmlformats.org/officeDocument/2006/bibliography" xmlns="http://schemas.openxmlformats.org/officeDocument/2006/bibliography" SelectedStyle="\APASixthEditionOfficeOnline.xsl" StyleName="APA" Version="6"/>
+</file>
+
 <file path=customXml/itemProps1.xml><?xml version="1.0" encoding="utf-8"?>
+<ds:datastoreItem xmlns:ds="http://schemas.openxmlformats.org/officeDocument/2006/customXml" ds:itemID="{CD68D7DF-5BFD-412A-89AA-EAE15C59D201}">
+  <ds:schemaRefs>
+    <ds:schemaRef ds:uri="http://schemas.microsoft.com/sharepoint/v3/contenttype/forms"/>
+  </ds:schemaRefs>
+</ds:datastoreItem>
+</file>
+
+<file path=customXml/itemProps2.xml><?xml version="1.0" encoding="utf-8"?>
 <ds:datastoreItem xmlns:ds="http://schemas.openxmlformats.org/officeDocument/2006/customXml" ds:itemID="{B37C6474-0BB6-45CE-AA40-068216BF506D}">
   <ds:schemaRefs>
     <ds:schemaRef ds:uri="http://schemas.microsoft.com/office/2006/metadata/properties"/>
@@ -7723,23 +7719,7 @@
 </ds:datastoreItem>
 </file>
 
-<file path=customXml/itemProps2.xml><?xml version="1.0" encoding="utf-8"?>
-<ds:datastoreItem xmlns:ds="http://schemas.openxmlformats.org/officeDocument/2006/customXml" ds:itemID="{CD68D7DF-5BFD-412A-89AA-EAE15C59D201}">
-  <ds:schemaRefs>
-    <ds:schemaRef ds:uri="http://schemas.microsoft.com/sharepoint/v3/contenttype/forms"/>
-  </ds:schemaRefs>
-</ds:datastoreItem>
-</file>
-
 <file path=customXml/itemProps3.xml><?xml version="1.0" encoding="utf-8"?>
-<ds:datastoreItem xmlns:ds="http://schemas.openxmlformats.org/officeDocument/2006/customXml" ds:itemID="{990C1297-DA8C-4B0D-87DC-0D0CA81391BD}">
-  <ds:schemaRefs>
-    <ds:schemaRef ds:uri="http://schemas.openxmlformats.org/officeDocument/2006/bibliography"/>
-  </ds:schemaRefs>
-</ds:datastoreItem>
-</file>
-
-<file path=customXml/itemProps4.xml><?xml version="1.0" encoding="utf-8"?>
 <ds:datastoreItem xmlns:ds="http://schemas.openxmlformats.org/officeDocument/2006/customXml" ds:itemID="{F8B9C990-FD37-471F-99DE-C296F929935D}">
   <ds:schemaRefs>
     <ds:schemaRef ds:uri="http://schemas.microsoft.com/office/2006/metadata/contentType"/>
@@ -7756,4 +7736,12 @@
     <ds:schemaRef ds:uri="http://schemas.microsoft.com/internal/obd"/>
   </ds:schemaRefs>
 </ds:datastoreItem>
+</file>
+
+<file path=customXml/itemProps4.xml><?xml version="1.0" encoding="utf-8"?>
+<ds:datastoreItem xmlns:ds="http://schemas.openxmlformats.org/officeDocument/2006/customXml" ds:itemID="{990C1297-DA8C-4B0D-87DC-0D0CA81391BD}">
+  <ds:schemaRefs>
+    <ds:schemaRef ds:uri="http://schemas.openxmlformats.org/officeDocument/2006/bibliography"/>
+  </ds:schemaRefs>
+</ds:datastoreItem>
 </file>
</xml_diff>

<commit_message>
Update Jake Gresh CS resume documents
Revised the content of Jake Gresh's computer science resume in both DOCX and PDF formats.
</commit_message>
<xml_diff>
--- a/Jake Gresh Resume CS.docx
+++ b/Jake Gresh Resume CS.docx
@@ -319,15 +319,23 @@
           <w:sz w:val="21"/>
           <w:szCs w:val="21"/>
         </w:rPr>
-        <w:t xml:space="preserve">, experienced </w:t>
-      </w:r>
-      <w:r>
-        <w:rPr>
-          <w:color w:val="000000"/>
-          <w:sz w:val="21"/>
-          <w:szCs w:val="21"/>
-        </w:rPr>
-        <w:t>with object-oriented programming and full-stack development</w:t>
+        <w:t xml:space="preserve">, </w:t>
+      </w:r>
+      <w:r>
+        <w:rPr>
+          <w:color w:val="000000"/>
+          <w:sz w:val="21"/>
+          <w:szCs w:val="21"/>
+        </w:rPr>
+        <w:t xml:space="preserve">with experience in </w:t>
+      </w:r>
+      <w:r>
+        <w:rPr>
+          <w:color w:val="000000"/>
+          <w:sz w:val="21"/>
+          <w:szCs w:val="21"/>
+        </w:rPr>
+        <w:t>object-oriented programming and full-stack development</w:t>
       </w:r>
       <w:r>
         <w:rPr>
@@ -662,8 +670,18 @@
           <w:sz w:val="21"/>
           <w:szCs w:val="21"/>
         </w:rPr>
-        <w:t>, Cybersec</w:t>
-      </w:r>
+        <w:t xml:space="preserve">, </w:t>
+      </w:r>
+      <w:proofErr w:type="spellStart"/>
+      <w:r>
+        <w:rPr>
+          <w:color w:val="000000"/>
+          <w:sz w:val="21"/>
+          <w:szCs w:val="21"/>
+        </w:rPr>
+        <w:t>Cybersec</w:t>
+      </w:r>
+      <w:proofErr w:type="spellEnd"/>
       <w:r>
         <w:rPr>
           <w:color w:val="000000"/>
@@ -1889,6 +1907,7 @@
         </w:rPr>
         <w:t xml:space="preserve"> Platform (GCP) services and </w:t>
       </w:r>
+      <w:proofErr w:type="spellStart"/>
       <w:r>
         <w:rPr>
           <w:b/>
@@ -1899,6 +1918,7 @@
         </w:rPr>
         <w:t>Firestore</w:t>
       </w:r>
+      <w:proofErr w:type="spellEnd"/>
       <w:r>
         <w:rPr>
           <w:color w:val="000000"/>
@@ -7434,23 +7454,10 @@
 </file>
 
 <file path=customXml/item1.xml><?xml version="1.0" encoding="utf-8"?>
-<?mso-contentType ?>
-<FormTemplates xmlns="http://schemas.microsoft.com/sharepoint/v3/contenttype/forms">
-  <Display>DocumentLibraryForm</Display>
-  <Edit>DocumentLibraryForm</Edit>
-  <New>DocumentLibraryForm</New>
-</FormTemplates>
+<b:Sources xmlns:b="http://schemas.openxmlformats.org/officeDocument/2006/bibliography" xmlns="http://schemas.openxmlformats.org/officeDocument/2006/bibliography" SelectedStyle="\APASixthEditionOfficeOnline.xsl" StyleName="APA" Version="6"/>
 </file>
 
 <file path=customXml/item2.xml><?xml version="1.0" encoding="utf-8"?>
-<p:properties xmlns:p="http://schemas.microsoft.com/office/2006/metadata/properties" xmlns:xsi="http://www.w3.org/2001/XMLSchema-instance" xmlns:pc="http://schemas.microsoft.com/office/infopath/2007/PartnerControls">
-  <documentManagement>
-    <_activity xmlns="ad754512-9d07-4676-a9a2-9e3a0443df3c" xsi:nil="true"/>
-  </documentManagement>
-</p:properties>
-</file>
-
-<file path=customXml/item3.xml><?xml version="1.0" encoding="utf-8"?>
 <ct:contentTypeSchema xmlns:ct="http://schemas.microsoft.com/office/2006/metadata/contentType" xmlns:ma="http://schemas.microsoft.com/office/2006/metadata/properties/metaAttributes" ct:_="" ma:_="" ma:contentTypeName="Document" ma:contentTypeID="0x010100E15312998AEB314D83A0B6D24346BEC1" ma:contentTypeVersion="17" ma:contentTypeDescription="Create a new document." ma:contentTypeScope="" ma:versionID="58558de6e7480c9a16b007cd73f05e39">
   <xsd:schema xmlns:xsd="http://www.w3.org/2001/XMLSchema" xmlns:xs="http://www.w3.org/2001/XMLSchema" xmlns:p="http://schemas.microsoft.com/office/2006/metadata/properties" xmlns:ns3="ad754512-9d07-4676-a9a2-9e3a0443df3c" xmlns:ns4="eb430c27-938e-49af-9a73-749ed7ec16c0" targetNamespace="http://schemas.microsoft.com/office/2006/metadata/properties" ma:root="true" ma:fieldsID="ed6f4a14b8dd4a788270802bdefc323b" ns3:_="" ns4:_="">
     <xsd:import namespace="ad754512-9d07-4676-a9a2-9e3a0443df3c"/>
@@ -7697,29 +7704,32 @@
 </ct:contentTypeSchema>
 </file>
 
+<file path=customXml/item3.xml><?xml version="1.0" encoding="utf-8"?>
+<p:properties xmlns:p="http://schemas.microsoft.com/office/2006/metadata/properties" xmlns:xsi="http://www.w3.org/2001/XMLSchema-instance" xmlns:pc="http://schemas.microsoft.com/office/infopath/2007/PartnerControls">
+  <documentManagement>
+    <_activity xmlns="ad754512-9d07-4676-a9a2-9e3a0443df3c" xsi:nil="true"/>
+  </documentManagement>
+</p:properties>
+</file>
+
 <file path=customXml/item4.xml><?xml version="1.0" encoding="utf-8"?>
-<b:Sources xmlns:b="http://schemas.openxmlformats.org/officeDocument/2006/bibliography" xmlns="http://schemas.openxmlformats.org/officeDocument/2006/bibliography" SelectedStyle="\APASixthEditionOfficeOnline.xsl" StyleName="APA" Version="6"/>
+<?mso-contentType ?>
+<FormTemplates xmlns="http://schemas.microsoft.com/sharepoint/v3/contenttype/forms">
+  <Display>DocumentLibraryForm</Display>
+  <Edit>DocumentLibraryForm</Edit>
+  <New>DocumentLibraryForm</New>
+</FormTemplates>
 </file>
 
 <file path=customXml/itemProps1.xml><?xml version="1.0" encoding="utf-8"?>
-<ds:datastoreItem xmlns:ds="http://schemas.openxmlformats.org/officeDocument/2006/customXml" ds:itemID="{CD68D7DF-5BFD-412A-89AA-EAE15C59D201}">
+<ds:datastoreItem xmlns:ds="http://schemas.openxmlformats.org/officeDocument/2006/customXml" ds:itemID="{990C1297-DA8C-4B0D-87DC-0D0CA81391BD}">
   <ds:schemaRefs>
-    <ds:schemaRef ds:uri="http://schemas.microsoft.com/sharepoint/v3/contenttype/forms"/>
+    <ds:schemaRef ds:uri="http://schemas.openxmlformats.org/officeDocument/2006/bibliography"/>
   </ds:schemaRefs>
 </ds:datastoreItem>
 </file>
 
 <file path=customXml/itemProps2.xml><?xml version="1.0" encoding="utf-8"?>
-<ds:datastoreItem xmlns:ds="http://schemas.openxmlformats.org/officeDocument/2006/customXml" ds:itemID="{B37C6474-0BB6-45CE-AA40-068216BF506D}">
-  <ds:schemaRefs>
-    <ds:schemaRef ds:uri="http://schemas.microsoft.com/office/2006/metadata/properties"/>
-    <ds:schemaRef ds:uri="http://schemas.microsoft.com/office/infopath/2007/PartnerControls"/>
-    <ds:schemaRef ds:uri="ad754512-9d07-4676-a9a2-9e3a0443df3c"/>
-  </ds:schemaRefs>
-</ds:datastoreItem>
-</file>
-
-<file path=customXml/itemProps3.xml><?xml version="1.0" encoding="utf-8"?>
 <ds:datastoreItem xmlns:ds="http://schemas.openxmlformats.org/officeDocument/2006/customXml" ds:itemID="{F8B9C990-FD37-471F-99DE-C296F929935D}">
   <ds:schemaRefs>
     <ds:schemaRef ds:uri="http://schemas.microsoft.com/office/2006/metadata/contentType"/>
@@ -7738,10 +7748,20 @@
 </ds:datastoreItem>
 </file>
 
+<file path=customXml/itemProps3.xml><?xml version="1.0" encoding="utf-8"?>
+<ds:datastoreItem xmlns:ds="http://schemas.openxmlformats.org/officeDocument/2006/customXml" ds:itemID="{B37C6474-0BB6-45CE-AA40-068216BF506D}">
+  <ds:schemaRefs>
+    <ds:schemaRef ds:uri="http://schemas.microsoft.com/office/2006/metadata/properties"/>
+    <ds:schemaRef ds:uri="http://schemas.microsoft.com/office/infopath/2007/PartnerControls"/>
+    <ds:schemaRef ds:uri="ad754512-9d07-4676-a9a2-9e3a0443df3c"/>
+  </ds:schemaRefs>
+</ds:datastoreItem>
+</file>
+
 <file path=customXml/itemProps4.xml><?xml version="1.0" encoding="utf-8"?>
-<ds:datastoreItem xmlns:ds="http://schemas.openxmlformats.org/officeDocument/2006/customXml" ds:itemID="{990C1297-DA8C-4B0D-87DC-0D0CA81391BD}">
+<ds:datastoreItem xmlns:ds="http://schemas.openxmlformats.org/officeDocument/2006/customXml" ds:itemID="{CD68D7DF-5BFD-412A-89AA-EAE15C59D201}">
   <ds:schemaRefs>
-    <ds:schemaRef ds:uri="http://schemas.openxmlformats.org/officeDocument/2006/bibliography"/>
+    <ds:schemaRef ds:uri="http://schemas.microsoft.com/sharepoint/v3/contenttype/forms"/>
   </ds:schemaRefs>
 </ds:datastoreItem>
 </file>
</xml_diff>

<commit_message>
Update resume documents with latest revisions
</commit_message>
<xml_diff>
--- a/Jake Gresh Resume CS.docx
+++ b/Jake Gresh Resume CS.docx
@@ -303,15 +303,156 @@
           <w:sz w:val="21"/>
           <w:szCs w:val="21"/>
         </w:rPr>
-        <w:t xml:space="preserve">Computer Science </w:t>
-      </w:r>
-      <w:r>
-        <w:rPr>
-          <w:color w:val="000000"/>
-          <w:sz w:val="21"/>
-          <w:szCs w:val="21"/>
-        </w:rPr>
-        <w:t>graduate</w:t>
+        <w:t xml:space="preserve">Detail-oriented </w:t>
+      </w:r>
+      <w:r>
+        <w:rPr>
+          <w:i/>
+          <w:iCs/>
+          <w:color w:val="000000"/>
+          <w:sz w:val="21"/>
+          <w:szCs w:val="21"/>
+        </w:rPr>
+        <w:t>summa cum laude</w:t>
+      </w:r>
+      <w:r>
+        <w:rPr>
+          <w:color w:val="000000"/>
+          <w:sz w:val="21"/>
+          <w:szCs w:val="21"/>
+        </w:rPr>
+        <w:t xml:space="preserve"> </w:t>
+      </w:r>
+      <w:r>
+        <w:rPr>
+          <w:color w:val="000000"/>
+          <w:sz w:val="21"/>
+          <w:szCs w:val="21"/>
+        </w:rPr>
+        <w:t>Computer Science graduate with full</w:t>
+      </w:r>
+      <w:r>
+        <w:rPr>
+          <w:rFonts w:ascii="Cambria Math" w:hAnsi="Cambria Math" w:cs="Cambria Math"/>
+          <w:color w:val="000000"/>
+          <w:sz w:val="21"/>
+          <w:szCs w:val="21"/>
+        </w:rPr>
+        <w:t>‑</w:t>
+      </w:r>
+      <w:r>
+        <w:rPr>
+          <w:color w:val="000000"/>
+          <w:sz w:val="21"/>
+          <w:szCs w:val="21"/>
+        </w:rPr>
+        <w:t xml:space="preserve">stack and mobile development experience in C#, </w:t>
+      </w:r>
+      <w:r>
+        <w:rPr>
+          <w:color w:val="000000"/>
+          <w:sz w:val="21"/>
+          <w:szCs w:val="21"/>
+        </w:rPr>
+        <w:t>JS</w:t>
+      </w:r>
+      <w:r>
+        <w:rPr>
+          <w:color w:val="000000"/>
+          <w:sz w:val="21"/>
+          <w:szCs w:val="21"/>
+        </w:rPr>
+        <w:t xml:space="preserve">/React, Dart/Flutter, and cloud platforms (Oracle, GCP, AWS). </w:t>
+      </w:r>
+      <w:r>
+        <w:rPr>
+          <w:color w:val="000000"/>
+          <w:sz w:val="21"/>
+          <w:szCs w:val="21"/>
+        </w:rPr>
+        <w:t>D</w:t>
+      </w:r>
+      <w:r>
+        <w:rPr>
+          <w:color w:val="000000"/>
+          <w:sz w:val="21"/>
+          <w:szCs w:val="21"/>
+        </w:rPr>
+        <w:t>eliver</w:t>
+      </w:r>
+      <w:r>
+        <w:rPr>
+          <w:color w:val="000000"/>
+          <w:sz w:val="21"/>
+          <w:szCs w:val="21"/>
+        </w:rPr>
+        <w:t xml:space="preserve">ed </w:t>
+      </w:r>
+      <w:r>
+        <w:rPr>
+          <w:color w:val="000000"/>
+          <w:sz w:val="21"/>
+          <w:szCs w:val="21"/>
+        </w:rPr>
+        <w:t>production</w:t>
+      </w:r>
+      <w:r>
+        <w:rPr>
+          <w:rFonts w:ascii="Cambria Math" w:hAnsi="Cambria Math" w:cs="Cambria Math"/>
+          <w:color w:val="000000"/>
+          <w:sz w:val="21"/>
+          <w:szCs w:val="21"/>
+        </w:rPr>
+        <w:t>‑</w:t>
+      </w:r>
+      <w:r>
+        <w:rPr>
+          <w:color w:val="000000"/>
+          <w:sz w:val="21"/>
+          <w:szCs w:val="21"/>
+        </w:rPr>
+        <w:t>ready solutions</w:t>
+      </w:r>
+      <w:r>
+        <w:rPr>
+          <w:color w:val="000000"/>
+          <w:sz w:val="21"/>
+          <w:szCs w:val="21"/>
+        </w:rPr>
+        <w:t xml:space="preserve"> like </w:t>
+      </w:r>
+      <w:r>
+        <w:rPr>
+          <w:color w:val="000000"/>
+          <w:sz w:val="21"/>
+          <w:szCs w:val="21"/>
+        </w:rPr>
+        <w:t>high</w:t>
+      </w:r>
+      <w:r>
+        <w:rPr>
+          <w:rFonts w:ascii="Cambria Math" w:hAnsi="Cambria Math" w:cs="Cambria Math"/>
+          <w:color w:val="000000"/>
+          <w:sz w:val="21"/>
+          <w:szCs w:val="21"/>
+        </w:rPr>
+        <w:t>‑</w:t>
+      </w:r>
+      <w:r>
+        <w:rPr>
+          <w:color w:val="000000"/>
+          <w:sz w:val="21"/>
+          <w:szCs w:val="21"/>
+        </w:rPr>
+        <w:t>traffic sites, CI/CD</w:t>
+      </w:r>
+      <w:r>
+        <w:rPr>
+          <w:color w:val="000000"/>
+          <w:sz w:val="21"/>
+          <w:szCs w:val="21"/>
+        </w:rPr>
+        <w:t xml:space="preserve"> systems</w:t>
       </w:r>
       <w:r>
         <w:rPr>
@@ -327,39 +468,73 @@
           <w:sz w:val="21"/>
           <w:szCs w:val="21"/>
         </w:rPr>
-        <w:t xml:space="preserve">with experience in </w:t>
-      </w:r>
-      <w:r>
-        <w:rPr>
-          <w:color w:val="000000"/>
-          <w:sz w:val="21"/>
-          <w:szCs w:val="21"/>
-        </w:rPr>
-        <w:t>object-oriented programming and full-stack development</w:t>
-      </w:r>
-      <w:r>
-        <w:rPr>
-          <w:color w:val="000000"/>
-          <w:sz w:val="21"/>
-          <w:szCs w:val="21"/>
-        </w:rPr>
-        <w:t>. Pursuing</w:t>
-      </w:r>
-      <w:r>
-        <w:rPr>
-          <w:color w:val="000000"/>
-          <w:sz w:val="21"/>
-          <w:szCs w:val="21"/>
-        </w:rPr>
-        <w:t xml:space="preserve"> full-time</w:t>
-      </w:r>
-      <w:r>
-        <w:rPr>
-          <w:color w:val="000000"/>
-          <w:sz w:val="21"/>
-          <w:szCs w:val="21"/>
-        </w:rPr>
-        <w:t xml:space="preserve"> opportunities in the industry.</w:t>
+        <w:t xml:space="preserve">a </w:t>
+      </w:r>
+      <w:r>
+        <w:rPr>
+          <w:color w:val="000000"/>
+          <w:sz w:val="21"/>
+          <w:szCs w:val="21"/>
+        </w:rPr>
+        <w:t>NASA</w:t>
+      </w:r>
+      <w:r>
+        <w:rPr>
+          <w:rFonts w:ascii="Cambria Math" w:hAnsi="Cambria Math" w:cs="Cambria Math"/>
+          <w:color w:val="000000"/>
+          <w:sz w:val="21"/>
+          <w:szCs w:val="21"/>
+        </w:rPr>
+        <w:t>‑</w:t>
+      </w:r>
+      <w:r>
+        <w:rPr>
+          <w:color w:val="000000"/>
+          <w:sz w:val="21"/>
+          <w:szCs w:val="21"/>
+        </w:rPr>
+        <w:t>sponsored game, and scalable APIs</w:t>
+      </w:r>
+      <w:r>
+        <w:rPr>
+          <w:color w:val="000000"/>
+          <w:sz w:val="21"/>
+          <w:szCs w:val="21"/>
+        </w:rPr>
+        <w:t>. E</w:t>
+      </w:r>
+      <w:r>
+        <w:rPr>
+          <w:color w:val="000000"/>
+          <w:sz w:val="21"/>
+          <w:szCs w:val="21"/>
+        </w:rPr>
+        <w:t>ager to leverage problem</w:t>
+      </w:r>
+      <w:r>
+        <w:rPr>
+          <w:rFonts w:ascii="Cambria Math" w:hAnsi="Cambria Math" w:cs="Cambria Math"/>
+          <w:color w:val="000000"/>
+          <w:sz w:val="21"/>
+          <w:szCs w:val="21"/>
+        </w:rPr>
+        <w:t>‑</w:t>
+      </w:r>
+      <w:r>
+        <w:rPr>
+          <w:color w:val="000000"/>
+          <w:sz w:val="21"/>
+          <w:szCs w:val="21"/>
+        </w:rPr>
+        <w:t>solving and agile collaboration skills</w:t>
+      </w:r>
+      <w:r>
+        <w:rPr>
+          <w:color w:val="000000"/>
+          <w:sz w:val="21"/>
+          <w:szCs w:val="21"/>
+        </w:rPr>
+        <w:t>.</w:t>
       </w:r>
     </w:p>
     <w:p>
@@ -1422,15 +1597,7 @@
           <w:sz w:val="21"/>
           <w:szCs w:val="21"/>
         </w:rPr>
-        <w:t>ment</w:t>
-      </w:r>
-      <w:r>
-        <w:rPr>
-          <w:b/>
-          <w:sz w:val="21"/>
-          <w:szCs w:val="21"/>
-        </w:rPr>
-        <w:t xml:space="preserve"> Intern</w:t>
+        <w:t>er</w:t>
       </w:r>
       <w:r>
         <w:rPr>
@@ -3469,19 +3636,6 @@
         </w:rPr>
         <w:t>Implemented multiple types of error checking to ultimately generate an executable representation for input programs</w:t>
       </w:r>
-    </w:p>
-    <w:p>
-      <w:pPr>
-        <w:tabs>
-          <w:tab w:val="center" w:pos="10260"/>
-        </w:tabs>
-        <w:ind w:right="90"/>
-        <w:rPr>
-          <w:b/>
-          <w:sz w:val="21"/>
-          <w:szCs w:val="21"/>
-        </w:rPr>
-      </w:pPr>
     </w:p>
     <w:p>
       <w:pPr>
@@ -7454,10 +7608,23 @@
 </file>
 
 <file path=customXml/item1.xml><?xml version="1.0" encoding="utf-8"?>
-<b:Sources xmlns:b="http://schemas.openxmlformats.org/officeDocument/2006/bibliography" xmlns="http://schemas.openxmlformats.org/officeDocument/2006/bibliography" SelectedStyle="\APASixthEditionOfficeOnline.xsl" StyleName="APA" Version="6"/>
+<?mso-contentType ?>
+<FormTemplates xmlns="http://schemas.microsoft.com/sharepoint/v3/contenttype/forms">
+  <Display>DocumentLibraryForm</Display>
+  <Edit>DocumentLibraryForm</Edit>
+  <New>DocumentLibraryForm</New>
+</FormTemplates>
 </file>
 
 <file path=customXml/item2.xml><?xml version="1.0" encoding="utf-8"?>
+<p:properties xmlns:p="http://schemas.microsoft.com/office/2006/metadata/properties" xmlns:xsi="http://www.w3.org/2001/XMLSchema-instance" xmlns:pc="http://schemas.microsoft.com/office/infopath/2007/PartnerControls">
+  <documentManagement>
+    <_activity xmlns="ad754512-9d07-4676-a9a2-9e3a0443df3c" xsi:nil="true"/>
+  </documentManagement>
+</p:properties>
+</file>
+
+<file path=customXml/item3.xml><?xml version="1.0" encoding="utf-8"?>
 <ct:contentTypeSchema xmlns:ct="http://schemas.microsoft.com/office/2006/metadata/contentType" xmlns:ma="http://schemas.microsoft.com/office/2006/metadata/properties/metaAttributes" ct:_="" ma:_="" ma:contentTypeName="Document" ma:contentTypeID="0x010100E15312998AEB314D83A0B6D24346BEC1" ma:contentTypeVersion="17" ma:contentTypeDescription="Create a new document." ma:contentTypeScope="" ma:versionID="58558de6e7480c9a16b007cd73f05e39">
   <xsd:schema xmlns:xsd="http://www.w3.org/2001/XMLSchema" xmlns:xs="http://www.w3.org/2001/XMLSchema" xmlns:p="http://schemas.microsoft.com/office/2006/metadata/properties" xmlns:ns3="ad754512-9d07-4676-a9a2-9e3a0443df3c" xmlns:ns4="eb430c27-938e-49af-9a73-749ed7ec16c0" targetNamespace="http://schemas.microsoft.com/office/2006/metadata/properties" ma:root="true" ma:fieldsID="ed6f4a14b8dd4a788270802bdefc323b" ns3:_="" ns4:_="">
     <xsd:import namespace="ad754512-9d07-4676-a9a2-9e3a0443df3c"/>
@@ -7704,32 +7871,29 @@
 </ct:contentTypeSchema>
 </file>
 
-<file path=customXml/item3.xml><?xml version="1.0" encoding="utf-8"?>
-<p:properties xmlns:p="http://schemas.microsoft.com/office/2006/metadata/properties" xmlns:xsi="http://www.w3.org/2001/XMLSchema-instance" xmlns:pc="http://schemas.microsoft.com/office/infopath/2007/PartnerControls">
-  <documentManagement>
-    <_activity xmlns="ad754512-9d07-4676-a9a2-9e3a0443df3c" xsi:nil="true"/>
-  </documentManagement>
-</p:properties>
-</file>
-
 <file path=customXml/item4.xml><?xml version="1.0" encoding="utf-8"?>
-<?mso-contentType ?>
-<FormTemplates xmlns="http://schemas.microsoft.com/sharepoint/v3/contenttype/forms">
-  <Display>DocumentLibraryForm</Display>
-  <Edit>DocumentLibraryForm</Edit>
-  <New>DocumentLibraryForm</New>
-</FormTemplates>
+<b:Sources xmlns:b="http://schemas.openxmlformats.org/officeDocument/2006/bibliography" xmlns="http://schemas.openxmlformats.org/officeDocument/2006/bibliography" SelectedStyle="\APASixthEditionOfficeOnline.xsl" StyleName="APA" Version="6"/>
 </file>
 
 <file path=customXml/itemProps1.xml><?xml version="1.0" encoding="utf-8"?>
-<ds:datastoreItem xmlns:ds="http://schemas.openxmlformats.org/officeDocument/2006/customXml" ds:itemID="{990C1297-DA8C-4B0D-87DC-0D0CA81391BD}">
+<ds:datastoreItem xmlns:ds="http://schemas.openxmlformats.org/officeDocument/2006/customXml" ds:itemID="{CD68D7DF-5BFD-412A-89AA-EAE15C59D201}">
   <ds:schemaRefs>
-    <ds:schemaRef ds:uri="http://schemas.openxmlformats.org/officeDocument/2006/bibliography"/>
+    <ds:schemaRef ds:uri="http://schemas.microsoft.com/sharepoint/v3/contenttype/forms"/>
   </ds:schemaRefs>
 </ds:datastoreItem>
 </file>
 
 <file path=customXml/itemProps2.xml><?xml version="1.0" encoding="utf-8"?>
+<ds:datastoreItem xmlns:ds="http://schemas.openxmlformats.org/officeDocument/2006/customXml" ds:itemID="{B37C6474-0BB6-45CE-AA40-068216BF506D}">
+  <ds:schemaRefs>
+    <ds:schemaRef ds:uri="http://schemas.microsoft.com/office/2006/metadata/properties"/>
+    <ds:schemaRef ds:uri="http://schemas.microsoft.com/office/infopath/2007/PartnerControls"/>
+    <ds:schemaRef ds:uri="ad754512-9d07-4676-a9a2-9e3a0443df3c"/>
+  </ds:schemaRefs>
+</ds:datastoreItem>
+</file>
+
+<file path=customXml/itemProps3.xml><?xml version="1.0" encoding="utf-8"?>
 <ds:datastoreItem xmlns:ds="http://schemas.openxmlformats.org/officeDocument/2006/customXml" ds:itemID="{F8B9C990-FD37-471F-99DE-C296F929935D}">
   <ds:schemaRefs>
     <ds:schemaRef ds:uri="http://schemas.microsoft.com/office/2006/metadata/contentType"/>
@@ -7748,20 +7912,10 @@
 </ds:datastoreItem>
 </file>
 
-<file path=customXml/itemProps3.xml><?xml version="1.0" encoding="utf-8"?>
-<ds:datastoreItem xmlns:ds="http://schemas.openxmlformats.org/officeDocument/2006/customXml" ds:itemID="{B37C6474-0BB6-45CE-AA40-068216BF506D}">
+<file path=customXml/itemProps4.xml><?xml version="1.0" encoding="utf-8"?>
+<ds:datastoreItem xmlns:ds="http://schemas.openxmlformats.org/officeDocument/2006/customXml" ds:itemID="{990C1297-DA8C-4B0D-87DC-0D0CA81391BD}">
   <ds:schemaRefs>
-    <ds:schemaRef ds:uri="http://schemas.microsoft.com/office/2006/metadata/properties"/>
-    <ds:schemaRef ds:uri="http://schemas.microsoft.com/office/infopath/2007/PartnerControls"/>
-    <ds:schemaRef ds:uri="ad754512-9d07-4676-a9a2-9e3a0443df3c"/>
-  </ds:schemaRefs>
-</ds:datastoreItem>
-</file>
-
-<file path=customXml/itemProps4.xml><?xml version="1.0" encoding="utf-8"?>
-<ds:datastoreItem xmlns:ds="http://schemas.openxmlformats.org/officeDocument/2006/customXml" ds:itemID="{CD68D7DF-5BFD-412A-89AA-EAE15C59D201}">
-  <ds:schemaRefs>
-    <ds:schemaRef ds:uri="http://schemas.microsoft.com/sharepoint/v3/contenttype/forms"/>
+    <ds:schemaRef ds:uri="http://schemas.openxmlformats.org/officeDocument/2006/bibliography"/>
   </ds:schemaRefs>
 </ds:datastoreItem>
 </file>
</xml_diff>